<commit_message>
Update CS449TeamProject Sprint 1 Report 4.0.docx
</commit_message>
<xml_diff>
--- a/Documentation/CS449TeamProject Sprint 1 Report 4.0.docx
+++ b/Documentation/CS449TeamProject Sprint 1 Report 4.0.docx
@@ -2035,39 +2035,7 @@
           <w:rFonts w:ascii="Times New Roman" w:hAnsi="Times New Roman" w:cs="Times New Roman"/>
           <w:sz w:val="22"/>
         </w:rPr>
-        <w:t xml:space="preserve">Our Nine Men’s Morris game is being create on Python with </w:t>
-      </w:r>
-      <w:proofErr w:type="spellStart"/>
-      <w:r>
-        <w:rPr>
-          <w:rFonts w:ascii="Times New Roman" w:hAnsi="Times New Roman" w:cs="Times New Roman"/>
-          <w:sz w:val="22"/>
-        </w:rPr>
-        <w:t>Pygame</w:t>
-      </w:r>
-      <w:proofErr w:type="spellEnd"/>
-      <w:r>
-        <w:rPr>
-          <w:rFonts w:ascii="Times New Roman" w:hAnsi="Times New Roman" w:cs="Times New Roman"/>
-          <w:sz w:val="22"/>
-        </w:rPr>
-        <w:t xml:space="preserve"> and </w:t>
-      </w:r>
-      <w:proofErr w:type="spellStart"/>
-      <w:r>
-        <w:rPr>
-          <w:rFonts w:ascii="Times New Roman" w:hAnsi="Times New Roman" w:cs="Times New Roman"/>
-          <w:sz w:val="22"/>
-        </w:rPr>
-        <w:t>Pytest</w:t>
-      </w:r>
-      <w:proofErr w:type="spellEnd"/>
-      <w:r>
-        <w:rPr>
-          <w:rFonts w:ascii="Times New Roman" w:hAnsi="Times New Roman" w:cs="Times New Roman"/>
-          <w:sz w:val="22"/>
-        </w:rPr>
-        <w:t xml:space="preserve">, which is an easily recognizable and more commonly used language. This should allow for this project to be updated and edited by other </w:t>
+        <w:t xml:space="preserve">Our Nine Men’s Morris game is being create on Python with Pygame and Pytest, which is an easily recognizable and more commonly used language. This should allow for this project to be updated and edited by other </w:t>
       </w:r>
       <w:r>
         <w:rPr>
@@ -3279,49 +3247,8 @@
           <w:rFonts w:ascii="Times New Roman" w:hAnsi="Times New Roman" w:cs="Times New Roman"/>
           <w:sz w:val="22"/>
         </w:rPr>
-        <w:t xml:space="preserve">, with guidance and feedback from Joshua </w:t>
-      </w:r>
-      <w:proofErr w:type="spellStart"/>
-      <w:r>
-        <w:rPr>
-          <w:rFonts w:ascii="Times New Roman" w:hAnsi="Times New Roman" w:cs="Times New Roman"/>
-          <w:sz w:val="22"/>
-        </w:rPr>
-        <w:t>Koni</w:t>
-      </w:r>
-      <w:proofErr w:type="spellEnd"/>
-      <w:r>
-        <w:rPr>
-          <w:rFonts w:ascii="Times New Roman" w:hAnsi="Times New Roman" w:cs="Times New Roman"/>
-          <w:sz w:val="22"/>
-        </w:rPr>
-        <w:t xml:space="preserve">, Elizabeth </w:t>
-      </w:r>
-      <w:proofErr w:type="spellStart"/>
-      <w:r>
-        <w:rPr>
-          <w:rFonts w:ascii="Times New Roman" w:hAnsi="Times New Roman" w:cs="Times New Roman"/>
-          <w:sz w:val="22"/>
-        </w:rPr>
-        <w:t>Nastoff</w:t>
-      </w:r>
-      <w:proofErr w:type="spellEnd"/>
-      <w:r>
-        <w:rPr>
-          <w:rFonts w:ascii="Times New Roman" w:hAnsi="Times New Roman" w:cs="Times New Roman"/>
-          <w:sz w:val="22"/>
-        </w:rPr>
-        <w:t xml:space="preserve">, and Marley </w:t>
-      </w:r>
-      <w:proofErr w:type="spellStart"/>
-      <w:r>
-        <w:rPr>
-          <w:rFonts w:ascii="Times New Roman" w:hAnsi="Times New Roman" w:cs="Times New Roman"/>
-          <w:sz w:val="22"/>
-        </w:rPr>
-        <w:t>Symmonds</w:t>
-      </w:r>
-      <w:proofErr w:type="spellEnd"/>
+        <w:t>, with guidance and feedback from Joshua Koni, Elizabeth Nastoff, and Marley Symmonds</w:t>
+      </w:r>
     </w:p>
     <w:p>
       <w:pPr>
@@ -3794,8 +3721,10 @@
                 <w:sz w:val="20"/>
                 <w:szCs w:val="20"/>
               </w:rPr>
-              <w:t>3</w:t>
-            </w:r>
+              <w:t>4</w:t>
+            </w:r>
+            <w:bookmarkStart w:id="0" w:name="_GoBack"/>
+            <w:bookmarkEnd w:id="0"/>
           </w:p>
         </w:tc>
         <w:tc>
@@ -3838,18 +3767,8 @@
                 <w:sz w:val="20"/>
                 <w:szCs w:val="20"/>
               </w:rPr>
-              <w:t xml:space="preserve">Elizabeth </w:t>
-            </w:r>
-            <w:proofErr w:type="spellStart"/>
-            <w:r>
-              <w:rPr>
-                <w:rFonts w:ascii="Times New Roman" w:hAnsi="Times New Roman" w:cs="Times New Roman"/>
-                <w:sz w:val="20"/>
-                <w:szCs w:val="20"/>
-              </w:rPr>
-              <w:t>Nastoff</w:t>
-            </w:r>
-            <w:proofErr w:type="spellEnd"/>
+              <w:t>Elizabeth Nastoff</w:t>
+            </w:r>
           </w:p>
         </w:tc>
       </w:tr>
@@ -4044,18 +3963,8 @@
                 <w:sz w:val="20"/>
                 <w:szCs w:val="20"/>
               </w:rPr>
-              <w:t xml:space="preserve">Joshua </w:t>
-            </w:r>
-            <w:proofErr w:type="spellStart"/>
-            <w:r>
-              <w:rPr>
-                <w:rFonts w:ascii="Times New Roman" w:hAnsi="Times New Roman" w:cs="Times New Roman"/>
-                <w:sz w:val="20"/>
-                <w:szCs w:val="20"/>
-              </w:rPr>
-              <w:t>Koni</w:t>
-            </w:r>
-            <w:proofErr w:type="spellEnd"/>
+              <w:t>Joshua Koni</w:t>
+            </w:r>
           </w:p>
         </w:tc>
       </w:tr>
@@ -4258,53 +4167,25 @@
                 <w:sz w:val="20"/>
                 <w:szCs w:val="20"/>
               </w:rPr>
-              <w:t xml:space="preserve">Joshua </w:t>
-            </w:r>
-            <w:proofErr w:type="spellStart"/>
-            <w:r>
-              <w:rPr>
-                <w:rFonts w:ascii="Times New Roman" w:hAnsi="Times New Roman" w:cs="Times New Roman"/>
-                <w:sz w:val="20"/>
-                <w:szCs w:val="20"/>
-              </w:rPr>
-              <w:t>Koni</w:t>
-            </w:r>
-            <w:proofErr w:type="spellEnd"/>
-            <w:r>
-              <w:rPr>
-                <w:rFonts w:ascii="Times New Roman" w:hAnsi="Times New Roman" w:cs="Times New Roman"/>
-                <w:sz w:val="20"/>
-                <w:szCs w:val="20"/>
-              </w:rPr>
-              <w:t>,</w:t>
-            </w:r>
-          </w:p>
-          <w:p>
-            <w:pPr>
-              <w:rPr>
-                <w:rFonts w:ascii="Times New Roman" w:hAnsi="Times New Roman" w:cs="Times New Roman"/>
-                <w:sz w:val="20"/>
-                <w:szCs w:val="20"/>
-              </w:rPr>
-            </w:pPr>
-            <w:r>
-              <w:rPr>
-                <w:rFonts w:ascii="Times New Roman" w:hAnsi="Times New Roman" w:cs="Times New Roman"/>
-                <w:sz w:val="20"/>
-                <w:szCs w:val="20"/>
-              </w:rPr>
-              <w:t xml:space="preserve">Marley </w:t>
-            </w:r>
-            <w:proofErr w:type="spellStart"/>
-            <w:r>
-              <w:rPr>
-                <w:rFonts w:ascii="Times New Roman" w:hAnsi="Times New Roman" w:cs="Times New Roman"/>
-                <w:sz w:val="20"/>
-                <w:szCs w:val="20"/>
-              </w:rPr>
-              <w:t>Symmonds</w:t>
-            </w:r>
-            <w:proofErr w:type="spellEnd"/>
+              <w:t>Joshua Koni,</w:t>
+            </w:r>
+          </w:p>
+          <w:p>
+            <w:pPr>
+              <w:rPr>
+                <w:rFonts w:ascii="Times New Roman" w:hAnsi="Times New Roman" w:cs="Times New Roman"/>
+                <w:sz w:val="20"/>
+                <w:szCs w:val="20"/>
+              </w:rPr>
+            </w:pPr>
+            <w:r>
+              <w:rPr>
+                <w:rFonts w:ascii="Times New Roman" w:hAnsi="Times New Roman" w:cs="Times New Roman"/>
+                <w:sz w:val="20"/>
+                <w:szCs w:val="20"/>
+              </w:rPr>
+              <w:t>Marley Symmonds</w:t>
+            </w:r>
           </w:p>
         </w:tc>
       </w:tr>
@@ -4499,18 +4380,8 @@
                 <w:sz w:val="20"/>
                 <w:szCs w:val="20"/>
               </w:rPr>
-              <w:t xml:space="preserve">Joshua </w:t>
-            </w:r>
-            <w:proofErr w:type="spellStart"/>
-            <w:r>
-              <w:rPr>
-                <w:rFonts w:ascii="Times New Roman" w:hAnsi="Times New Roman" w:cs="Times New Roman"/>
-                <w:sz w:val="20"/>
-                <w:szCs w:val="20"/>
-              </w:rPr>
-              <w:t>Koni</w:t>
-            </w:r>
-            <w:proofErr w:type="spellEnd"/>
+              <w:t>Joshua Koni</w:t>
+            </w:r>
           </w:p>
         </w:tc>
       </w:tr>
@@ -5301,18 +5172,8 @@
                 <w:sz w:val="20"/>
                 <w:szCs w:val="20"/>
               </w:rPr>
-              <w:t xml:space="preserve">Marley </w:t>
-            </w:r>
-            <w:proofErr w:type="spellStart"/>
-            <w:r>
-              <w:rPr>
-                <w:rFonts w:ascii="Times New Roman" w:hAnsi="Times New Roman" w:cs="Times New Roman"/>
-                <w:sz w:val="20"/>
-                <w:szCs w:val="20"/>
-              </w:rPr>
-              <w:t>Symmonds</w:t>
-            </w:r>
-            <w:proofErr w:type="spellEnd"/>
+              <w:t>Marley Symmonds</w:t>
+            </w:r>
           </w:p>
         </w:tc>
       </w:tr>
@@ -5523,71 +5384,25 @@
                 <w:sz w:val="20"/>
                 <w:szCs w:val="20"/>
               </w:rPr>
-              <w:t xml:space="preserve">Joshua </w:t>
-            </w:r>
-            <w:proofErr w:type="spellStart"/>
-            <w:r>
-              <w:rPr>
-                <w:rFonts w:ascii="Times New Roman" w:hAnsi="Times New Roman" w:cs="Times New Roman"/>
-                <w:sz w:val="20"/>
-                <w:szCs w:val="20"/>
-              </w:rPr>
-              <w:t>Koni</w:t>
-            </w:r>
-            <w:proofErr w:type="spellEnd"/>
-            <w:r>
-              <w:rPr>
-                <w:rFonts w:ascii="Times New Roman" w:hAnsi="Times New Roman" w:cs="Times New Roman"/>
-                <w:sz w:val="20"/>
-                <w:szCs w:val="20"/>
-              </w:rPr>
-              <w:t xml:space="preserve">, Marley </w:t>
-            </w:r>
-            <w:proofErr w:type="spellStart"/>
-            <w:r>
-              <w:rPr>
-                <w:rFonts w:ascii="Times New Roman" w:hAnsi="Times New Roman" w:cs="Times New Roman"/>
-                <w:sz w:val="20"/>
-                <w:szCs w:val="20"/>
-              </w:rPr>
-              <w:t>Symmonds</w:t>
-            </w:r>
-            <w:proofErr w:type="spellEnd"/>
-            <w:r>
-              <w:rPr>
-                <w:rFonts w:ascii="Times New Roman" w:hAnsi="Times New Roman" w:cs="Times New Roman"/>
-                <w:sz w:val="20"/>
-                <w:szCs w:val="20"/>
-              </w:rPr>
-              <w:t>,</w:t>
-            </w:r>
-          </w:p>
-          <w:p>
-            <w:pPr>
-              <w:rPr>
-                <w:rFonts w:ascii="Times New Roman" w:hAnsi="Times New Roman" w:cs="Times New Roman"/>
-                <w:sz w:val="20"/>
-                <w:szCs w:val="20"/>
-              </w:rPr>
-            </w:pPr>
-            <w:r>
-              <w:rPr>
-                <w:rFonts w:ascii="Times New Roman" w:hAnsi="Times New Roman" w:cs="Times New Roman"/>
-                <w:sz w:val="20"/>
-                <w:szCs w:val="20"/>
-              </w:rPr>
-              <w:t xml:space="preserve">Elizabeth </w:t>
-            </w:r>
-            <w:proofErr w:type="spellStart"/>
-            <w:r>
-              <w:rPr>
-                <w:rFonts w:ascii="Times New Roman" w:hAnsi="Times New Roman" w:cs="Times New Roman"/>
-                <w:sz w:val="20"/>
-                <w:szCs w:val="20"/>
-              </w:rPr>
-              <w:t>Nastoff</w:t>
-            </w:r>
-            <w:proofErr w:type="spellEnd"/>
+              <w:t>Joshua Koni, Marley Symmonds,</w:t>
+            </w:r>
+          </w:p>
+          <w:p>
+            <w:pPr>
+              <w:rPr>
+                <w:rFonts w:ascii="Times New Roman" w:hAnsi="Times New Roman" w:cs="Times New Roman"/>
+                <w:sz w:val="20"/>
+                <w:szCs w:val="20"/>
+              </w:rPr>
+            </w:pPr>
+            <w:r>
+              <w:rPr>
+                <w:rFonts w:ascii="Times New Roman" w:hAnsi="Times New Roman" w:cs="Times New Roman"/>
+                <w:sz w:val="20"/>
+                <w:szCs w:val="20"/>
+              </w:rPr>
+              <w:t>Elizabeth Nastoff</w:t>
+            </w:r>
           </w:p>
         </w:tc>
       </w:tr>
@@ -5816,34 +5631,14 @@
                 <w:szCs w:val="20"/>
               </w:rPr>
             </w:pPr>
-            <w:proofErr w:type="spellStart"/>
-            <w:r>
-              <w:rPr>
-                <w:rFonts w:ascii="Times New Roman" w:hAnsi="Times New Roman" w:cs="Times New Roman"/>
-                <w:sz w:val="20"/>
-                <w:szCs w:val="20"/>
-              </w:rPr>
-              <w:t>Joahua</w:t>
-            </w:r>
-            <w:proofErr w:type="spellEnd"/>
-            <w:r>
-              <w:rPr>
-                <w:rFonts w:ascii="Times New Roman" w:hAnsi="Times New Roman" w:cs="Times New Roman"/>
-                <w:sz w:val="20"/>
-                <w:szCs w:val="20"/>
-              </w:rPr>
-              <w:t xml:space="preserve"> </w:t>
-            </w:r>
-            <w:proofErr w:type="spellStart"/>
-            <w:r>
-              <w:rPr>
-                <w:rFonts w:ascii="Times New Roman" w:hAnsi="Times New Roman" w:cs="Times New Roman"/>
-                <w:sz w:val="20"/>
-                <w:szCs w:val="20"/>
-              </w:rPr>
-              <w:t>Koni</w:t>
-            </w:r>
-            <w:proofErr w:type="spellEnd"/>
+            <w:r>
+              <w:rPr>
+                <w:rFonts w:ascii="Times New Roman" w:hAnsi="Times New Roman" w:cs="Times New Roman"/>
+                <w:sz w:val="20"/>
+                <w:szCs w:val="20"/>
+              </w:rPr>
+              <w:t>Joahua Koni</w:t>
+            </w:r>
           </w:p>
         </w:tc>
       </w:tr>
@@ -6238,34 +6033,14 @@
                 <w:szCs w:val="20"/>
               </w:rPr>
             </w:pPr>
-            <w:proofErr w:type="spellStart"/>
-            <w:r>
-              <w:rPr>
-                <w:rFonts w:ascii="Times New Roman" w:hAnsi="Times New Roman" w:cs="Times New Roman"/>
-                <w:sz w:val="20"/>
-                <w:szCs w:val="20"/>
-              </w:rPr>
-              <w:t>Joahua</w:t>
-            </w:r>
-            <w:proofErr w:type="spellEnd"/>
-            <w:r>
-              <w:rPr>
-                <w:rFonts w:ascii="Times New Roman" w:hAnsi="Times New Roman" w:cs="Times New Roman"/>
-                <w:sz w:val="20"/>
-                <w:szCs w:val="20"/>
-              </w:rPr>
-              <w:t xml:space="preserve"> </w:t>
-            </w:r>
-            <w:proofErr w:type="spellStart"/>
-            <w:r>
-              <w:rPr>
-                <w:rFonts w:ascii="Times New Roman" w:hAnsi="Times New Roman" w:cs="Times New Roman"/>
-                <w:sz w:val="20"/>
-                <w:szCs w:val="20"/>
-              </w:rPr>
-              <w:t>Koni</w:t>
-            </w:r>
-            <w:proofErr w:type="spellEnd"/>
+            <w:r>
+              <w:rPr>
+                <w:rFonts w:ascii="Times New Roman" w:hAnsi="Times New Roman" w:cs="Times New Roman"/>
+                <w:sz w:val="20"/>
+                <w:szCs w:val="20"/>
+              </w:rPr>
+              <w:t>Joahua Koni</w:t>
+            </w:r>
           </w:p>
         </w:tc>
       </w:tr>
@@ -7204,18 +6979,8 @@
                 <w:sz w:val="20"/>
                 <w:szCs w:val="20"/>
               </w:rPr>
-              <w:t xml:space="preserve">Elizabeth </w:t>
-            </w:r>
-            <w:proofErr w:type="spellStart"/>
-            <w:r>
-              <w:rPr>
-                <w:rFonts w:ascii="Times New Roman" w:hAnsi="Times New Roman" w:cs="Times New Roman"/>
-                <w:sz w:val="20"/>
-                <w:szCs w:val="20"/>
-              </w:rPr>
-              <w:t>Nastoff</w:t>
-            </w:r>
-            <w:proofErr w:type="spellEnd"/>
+              <w:t>Elizabeth Nastoff</w:t>
+            </w:r>
           </w:p>
         </w:tc>
       </w:tr>
@@ -7399,36 +7164,16 @@
                 <w:sz w:val="20"/>
                 <w:szCs w:val="20"/>
               </w:rPr>
-              <w:t xml:space="preserve">Joshua </w:t>
-            </w:r>
-            <w:proofErr w:type="spellStart"/>
-            <w:r>
-              <w:rPr>
-                <w:rFonts w:ascii="Times New Roman" w:hAnsi="Times New Roman" w:cs="Times New Roman"/>
-                <w:sz w:val="20"/>
-                <w:szCs w:val="20"/>
-              </w:rPr>
-              <w:t>Koni</w:t>
-            </w:r>
-            <w:proofErr w:type="spellEnd"/>
-            <w:r>
-              <w:rPr>
-                <w:rFonts w:ascii="Times New Roman" w:hAnsi="Times New Roman" w:cs="Times New Roman"/>
-                <w:sz w:val="20"/>
-                <w:szCs w:val="20"/>
-              </w:rPr>
-              <w:t xml:space="preserve">, Elizabeth </w:t>
-            </w:r>
-            <w:proofErr w:type="spellStart"/>
-            <w:r>
-              <w:rPr>
-                <w:rFonts w:ascii="Times New Roman" w:hAnsi="Times New Roman" w:cs="Times New Roman"/>
-                <w:sz w:val="20"/>
-                <w:szCs w:val="20"/>
-              </w:rPr>
-              <w:t>Nastoff</w:t>
-            </w:r>
-            <w:proofErr w:type="spellEnd"/>
+              <w:t>Joshua Koni</w:t>
+            </w:r>
+            <w:r>
+              <w:rPr>
+                <w:rFonts w:ascii="Times New Roman" w:hAnsi="Times New Roman" w:cs="Times New Roman"/>
+                <w:sz w:val="20"/>
+                <w:szCs w:val="20"/>
+              </w:rPr>
+              <w:t>, Elizabeth Nastoff</w:t>
+            </w:r>
           </w:p>
         </w:tc>
       </w:tr>
@@ -7548,36 +7293,16 @@
                 <w:sz w:val="20"/>
                 <w:szCs w:val="20"/>
               </w:rPr>
-              <w:t xml:space="preserve">Joshua </w:t>
-            </w:r>
-            <w:proofErr w:type="spellStart"/>
-            <w:r>
-              <w:rPr>
-                <w:rFonts w:ascii="Times New Roman" w:hAnsi="Times New Roman" w:cs="Times New Roman"/>
-                <w:sz w:val="20"/>
-                <w:szCs w:val="20"/>
-              </w:rPr>
-              <w:t>Koni</w:t>
-            </w:r>
-            <w:proofErr w:type="spellEnd"/>
-            <w:r>
-              <w:rPr>
-                <w:rFonts w:ascii="Times New Roman" w:hAnsi="Times New Roman" w:cs="Times New Roman"/>
-                <w:sz w:val="20"/>
-                <w:szCs w:val="20"/>
-              </w:rPr>
-              <w:t xml:space="preserve">, Elizabeth </w:t>
-            </w:r>
-            <w:proofErr w:type="spellStart"/>
-            <w:r>
-              <w:rPr>
-                <w:rFonts w:ascii="Times New Roman" w:hAnsi="Times New Roman" w:cs="Times New Roman"/>
-                <w:sz w:val="20"/>
-                <w:szCs w:val="20"/>
-              </w:rPr>
-              <w:t>Nastoff</w:t>
-            </w:r>
-            <w:proofErr w:type="spellEnd"/>
+              <w:t>Joshua Koni</w:t>
+            </w:r>
+            <w:r>
+              <w:rPr>
+                <w:rFonts w:ascii="Times New Roman" w:hAnsi="Times New Roman" w:cs="Times New Roman"/>
+                <w:sz w:val="20"/>
+                <w:szCs w:val="20"/>
+              </w:rPr>
+              <w:t>, Elizabeth Nastoff</w:t>
+            </w:r>
           </w:p>
         </w:tc>
       </w:tr>
@@ -7697,36 +7422,16 @@
                 <w:sz w:val="20"/>
                 <w:szCs w:val="20"/>
               </w:rPr>
-              <w:t xml:space="preserve">Joshua </w:t>
-            </w:r>
-            <w:proofErr w:type="spellStart"/>
-            <w:r>
-              <w:rPr>
-                <w:rFonts w:ascii="Times New Roman" w:hAnsi="Times New Roman" w:cs="Times New Roman"/>
-                <w:sz w:val="20"/>
-                <w:szCs w:val="20"/>
-              </w:rPr>
-              <w:t>Koni</w:t>
-            </w:r>
-            <w:proofErr w:type="spellEnd"/>
-            <w:r>
-              <w:rPr>
-                <w:rFonts w:ascii="Times New Roman" w:hAnsi="Times New Roman" w:cs="Times New Roman"/>
-                <w:sz w:val="20"/>
-                <w:szCs w:val="20"/>
-              </w:rPr>
-              <w:t xml:space="preserve">, Elizabeth </w:t>
-            </w:r>
-            <w:proofErr w:type="spellStart"/>
-            <w:r>
-              <w:rPr>
-                <w:rFonts w:ascii="Times New Roman" w:hAnsi="Times New Roman" w:cs="Times New Roman"/>
-                <w:sz w:val="20"/>
-                <w:szCs w:val="20"/>
-              </w:rPr>
-              <w:t>Nastoff</w:t>
-            </w:r>
-            <w:proofErr w:type="spellEnd"/>
+              <w:t>Joshua Koni</w:t>
+            </w:r>
+            <w:r>
+              <w:rPr>
+                <w:rFonts w:ascii="Times New Roman" w:hAnsi="Times New Roman" w:cs="Times New Roman"/>
+                <w:sz w:val="20"/>
+                <w:szCs w:val="20"/>
+              </w:rPr>
+              <w:t>, Elizabeth Nastoff</w:t>
+            </w:r>
           </w:p>
         </w:tc>
       </w:tr>
@@ -7837,71 +7542,25 @@
                 <w:sz w:val="20"/>
                 <w:szCs w:val="20"/>
               </w:rPr>
-              <w:t xml:space="preserve">Joshua </w:t>
-            </w:r>
-            <w:proofErr w:type="spellStart"/>
-            <w:r>
-              <w:rPr>
-                <w:rFonts w:ascii="Times New Roman" w:hAnsi="Times New Roman" w:cs="Times New Roman"/>
-                <w:sz w:val="20"/>
-                <w:szCs w:val="20"/>
-              </w:rPr>
-              <w:t>Koni</w:t>
-            </w:r>
-            <w:proofErr w:type="spellEnd"/>
-            <w:r>
-              <w:rPr>
-                <w:rFonts w:ascii="Times New Roman" w:hAnsi="Times New Roman" w:cs="Times New Roman"/>
-                <w:sz w:val="20"/>
-                <w:szCs w:val="20"/>
-              </w:rPr>
-              <w:t xml:space="preserve">, Marley </w:t>
-            </w:r>
-            <w:proofErr w:type="spellStart"/>
-            <w:r>
-              <w:rPr>
-                <w:rFonts w:ascii="Times New Roman" w:hAnsi="Times New Roman" w:cs="Times New Roman"/>
-                <w:sz w:val="20"/>
-                <w:szCs w:val="20"/>
-              </w:rPr>
-              <w:t>Symmonds</w:t>
-            </w:r>
-            <w:proofErr w:type="spellEnd"/>
-            <w:r>
-              <w:rPr>
-                <w:rFonts w:ascii="Times New Roman" w:hAnsi="Times New Roman" w:cs="Times New Roman"/>
-                <w:sz w:val="20"/>
-                <w:szCs w:val="20"/>
-              </w:rPr>
-              <w:t>,</w:t>
-            </w:r>
-          </w:p>
-          <w:p>
-            <w:pPr>
-              <w:rPr>
-                <w:rFonts w:ascii="Times New Roman" w:hAnsi="Times New Roman" w:cs="Times New Roman"/>
-                <w:sz w:val="20"/>
-                <w:szCs w:val="20"/>
-              </w:rPr>
-            </w:pPr>
-            <w:r>
-              <w:rPr>
-                <w:rFonts w:ascii="Times New Roman" w:hAnsi="Times New Roman" w:cs="Times New Roman"/>
-                <w:sz w:val="20"/>
-                <w:szCs w:val="20"/>
-              </w:rPr>
-              <w:t xml:space="preserve">Elizabeth </w:t>
-            </w:r>
-            <w:proofErr w:type="spellStart"/>
-            <w:r>
-              <w:rPr>
-                <w:rFonts w:ascii="Times New Roman" w:hAnsi="Times New Roman" w:cs="Times New Roman"/>
-                <w:sz w:val="20"/>
-                <w:szCs w:val="20"/>
-              </w:rPr>
-              <w:t>Nastoff</w:t>
-            </w:r>
-            <w:proofErr w:type="spellEnd"/>
+              <w:t>Joshua Koni, Marley Symmonds,</w:t>
+            </w:r>
+          </w:p>
+          <w:p>
+            <w:pPr>
+              <w:rPr>
+                <w:rFonts w:ascii="Times New Roman" w:hAnsi="Times New Roman" w:cs="Times New Roman"/>
+                <w:sz w:val="20"/>
+                <w:szCs w:val="20"/>
+              </w:rPr>
+            </w:pPr>
+            <w:r>
+              <w:rPr>
+                <w:rFonts w:ascii="Times New Roman" w:hAnsi="Times New Roman" w:cs="Times New Roman"/>
+                <w:sz w:val="20"/>
+                <w:szCs w:val="20"/>
+              </w:rPr>
+              <w:t>Elizabeth Nastoff</w:t>
+            </w:r>
           </w:p>
         </w:tc>
       </w:tr>
@@ -8004,71 +7663,25 @@
                 <w:sz w:val="20"/>
                 <w:szCs w:val="20"/>
               </w:rPr>
-              <w:t xml:space="preserve">Joshua </w:t>
-            </w:r>
-            <w:proofErr w:type="spellStart"/>
-            <w:r>
-              <w:rPr>
-                <w:rFonts w:ascii="Times New Roman" w:hAnsi="Times New Roman" w:cs="Times New Roman"/>
-                <w:sz w:val="20"/>
-                <w:szCs w:val="20"/>
-              </w:rPr>
-              <w:t>Koni</w:t>
-            </w:r>
-            <w:proofErr w:type="spellEnd"/>
-            <w:r>
-              <w:rPr>
-                <w:rFonts w:ascii="Times New Roman" w:hAnsi="Times New Roman" w:cs="Times New Roman"/>
-                <w:sz w:val="20"/>
-                <w:szCs w:val="20"/>
-              </w:rPr>
-              <w:t xml:space="preserve">, Marley </w:t>
-            </w:r>
-            <w:proofErr w:type="spellStart"/>
-            <w:r>
-              <w:rPr>
-                <w:rFonts w:ascii="Times New Roman" w:hAnsi="Times New Roman" w:cs="Times New Roman"/>
-                <w:sz w:val="20"/>
-                <w:szCs w:val="20"/>
-              </w:rPr>
-              <w:t>Symmonds</w:t>
-            </w:r>
-            <w:proofErr w:type="spellEnd"/>
-            <w:r>
-              <w:rPr>
-                <w:rFonts w:ascii="Times New Roman" w:hAnsi="Times New Roman" w:cs="Times New Roman"/>
-                <w:sz w:val="20"/>
-                <w:szCs w:val="20"/>
-              </w:rPr>
-              <w:t>,</w:t>
-            </w:r>
-          </w:p>
-          <w:p>
-            <w:pPr>
-              <w:rPr>
-                <w:rFonts w:ascii="Times New Roman" w:hAnsi="Times New Roman" w:cs="Times New Roman"/>
-                <w:sz w:val="20"/>
-                <w:szCs w:val="20"/>
-              </w:rPr>
-            </w:pPr>
-            <w:r>
-              <w:rPr>
-                <w:rFonts w:ascii="Times New Roman" w:hAnsi="Times New Roman" w:cs="Times New Roman"/>
-                <w:sz w:val="20"/>
-                <w:szCs w:val="20"/>
-              </w:rPr>
-              <w:t xml:space="preserve">Elizabeth </w:t>
-            </w:r>
-            <w:proofErr w:type="spellStart"/>
-            <w:r>
-              <w:rPr>
-                <w:rFonts w:ascii="Times New Roman" w:hAnsi="Times New Roman" w:cs="Times New Roman"/>
-                <w:sz w:val="20"/>
-                <w:szCs w:val="20"/>
-              </w:rPr>
-              <w:t>Nastoff</w:t>
-            </w:r>
-            <w:proofErr w:type="spellEnd"/>
+              <w:t>Joshua Koni, Marley Symmonds,</w:t>
+            </w:r>
+          </w:p>
+          <w:p>
+            <w:pPr>
+              <w:rPr>
+                <w:rFonts w:ascii="Times New Roman" w:hAnsi="Times New Roman" w:cs="Times New Roman"/>
+                <w:sz w:val="20"/>
+                <w:szCs w:val="20"/>
+              </w:rPr>
+            </w:pPr>
+            <w:r>
+              <w:rPr>
+                <w:rFonts w:ascii="Times New Roman" w:hAnsi="Times New Roman" w:cs="Times New Roman"/>
+                <w:sz w:val="20"/>
+                <w:szCs w:val="20"/>
+              </w:rPr>
+              <w:t>Elizabeth Nastoff</w:t>
+            </w:r>
           </w:p>
         </w:tc>
       </w:tr>
@@ -8197,88 +7810,42 @@
                 <w:sz w:val="20"/>
                 <w:szCs w:val="20"/>
               </w:rPr>
-              <w:t xml:space="preserve">Joshua </w:t>
-            </w:r>
-            <w:proofErr w:type="spellStart"/>
-            <w:r>
-              <w:rPr>
-                <w:rFonts w:ascii="Times New Roman" w:hAnsi="Times New Roman" w:cs="Times New Roman"/>
-                <w:sz w:val="20"/>
-                <w:szCs w:val="20"/>
-              </w:rPr>
-              <w:t>Koni</w:t>
-            </w:r>
-            <w:proofErr w:type="spellEnd"/>
-            <w:r>
-              <w:rPr>
-                <w:rFonts w:ascii="Times New Roman" w:hAnsi="Times New Roman" w:cs="Times New Roman"/>
-                <w:sz w:val="20"/>
-                <w:szCs w:val="20"/>
-              </w:rPr>
-              <w:t>,</w:t>
-            </w:r>
-          </w:p>
-          <w:p>
-            <w:pPr>
-              <w:rPr>
-                <w:rFonts w:ascii="Times New Roman" w:hAnsi="Times New Roman" w:cs="Times New Roman"/>
-                <w:sz w:val="20"/>
-                <w:szCs w:val="20"/>
-              </w:rPr>
-            </w:pPr>
-            <w:r>
-              <w:rPr>
-                <w:rFonts w:ascii="Times New Roman" w:hAnsi="Times New Roman" w:cs="Times New Roman"/>
-                <w:sz w:val="20"/>
-                <w:szCs w:val="20"/>
-              </w:rPr>
-              <w:t xml:space="preserve">Marley </w:t>
-            </w:r>
-            <w:proofErr w:type="spellStart"/>
-            <w:r>
-              <w:rPr>
-                <w:rFonts w:ascii="Times New Roman" w:hAnsi="Times New Roman" w:cs="Times New Roman"/>
-                <w:sz w:val="20"/>
-                <w:szCs w:val="20"/>
-              </w:rPr>
-              <w:t>Symmonds</w:t>
-            </w:r>
-            <w:proofErr w:type="spellEnd"/>
-            <w:r>
-              <w:rPr>
-                <w:rFonts w:ascii="Times New Roman" w:hAnsi="Times New Roman" w:cs="Times New Roman"/>
-                <w:sz w:val="20"/>
-                <w:szCs w:val="20"/>
-              </w:rPr>
-              <w:t>,</w:t>
-            </w:r>
-          </w:p>
-          <w:p>
-            <w:pPr>
-              <w:rPr>
-                <w:rFonts w:ascii="Times New Roman" w:hAnsi="Times New Roman" w:cs="Times New Roman"/>
-                <w:sz w:val="20"/>
-                <w:szCs w:val="20"/>
-              </w:rPr>
-            </w:pPr>
-            <w:r>
-              <w:rPr>
-                <w:rFonts w:ascii="Times New Roman" w:hAnsi="Times New Roman" w:cs="Times New Roman"/>
-                <w:sz w:val="20"/>
-                <w:szCs w:val="20"/>
-              </w:rPr>
-              <w:t xml:space="preserve">Elizabeth </w:t>
-            </w:r>
-            <w:proofErr w:type="spellStart"/>
-            <w:r>
-              <w:rPr>
-                <w:rFonts w:ascii="Times New Roman" w:hAnsi="Times New Roman" w:cs="Times New Roman"/>
-                <w:sz w:val="20"/>
-                <w:szCs w:val="20"/>
-              </w:rPr>
-              <w:t>Nastoff</w:t>
-            </w:r>
-            <w:proofErr w:type="spellEnd"/>
+              <w:t>Joshua Koni,</w:t>
+            </w:r>
+          </w:p>
+          <w:p>
+            <w:pPr>
+              <w:rPr>
+                <w:rFonts w:ascii="Times New Roman" w:hAnsi="Times New Roman" w:cs="Times New Roman"/>
+                <w:sz w:val="20"/>
+                <w:szCs w:val="20"/>
+              </w:rPr>
+            </w:pPr>
+            <w:r>
+              <w:rPr>
+                <w:rFonts w:ascii="Times New Roman" w:hAnsi="Times New Roman" w:cs="Times New Roman"/>
+                <w:sz w:val="20"/>
+                <w:szCs w:val="20"/>
+              </w:rPr>
+              <w:t>Marley Symmonds,</w:t>
+            </w:r>
+          </w:p>
+          <w:p>
+            <w:pPr>
+              <w:rPr>
+                <w:rFonts w:ascii="Times New Roman" w:hAnsi="Times New Roman" w:cs="Times New Roman"/>
+                <w:sz w:val="20"/>
+                <w:szCs w:val="20"/>
+              </w:rPr>
+            </w:pPr>
+            <w:r>
+              <w:rPr>
+                <w:rFonts w:ascii="Times New Roman" w:hAnsi="Times New Roman" w:cs="Times New Roman"/>
+                <w:sz w:val="20"/>
+                <w:szCs w:val="20"/>
+              </w:rPr>
+              <w:t>Elizabeth Nastoff</w:t>
+            </w:r>
           </w:p>
         </w:tc>
       </w:tr>
@@ -8398,88 +7965,42 @@
                 <w:sz w:val="20"/>
                 <w:szCs w:val="20"/>
               </w:rPr>
-              <w:t xml:space="preserve">Joshua </w:t>
-            </w:r>
-            <w:proofErr w:type="spellStart"/>
-            <w:r>
-              <w:rPr>
-                <w:rFonts w:ascii="Times New Roman" w:hAnsi="Times New Roman" w:cs="Times New Roman"/>
-                <w:sz w:val="20"/>
-                <w:szCs w:val="20"/>
-              </w:rPr>
-              <w:t>Koni</w:t>
-            </w:r>
-            <w:proofErr w:type="spellEnd"/>
-            <w:r>
-              <w:rPr>
-                <w:rFonts w:ascii="Times New Roman" w:hAnsi="Times New Roman" w:cs="Times New Roman"/>
-                <w:sz w:val="20"/>
-                <w:szCs w:val="20"/>
-              </w:rPr>
-              <w:t>,</w:t>
-            </w:r>
-          </w:p>
-          <w:p>
-            <w:pPr>
-              <w:rPr>
-                <w:rFonts w:ascii="Times New Roman" w:hAnsi="Times New Roman" w:cs="Times New Roman"/>
-                <w:sz w:val="20"/>
-                <w:szCs w:val="20"/>
-              </w:rPr>
-            </w:pPr>
-            <w:r>
-              <w:rPr>
-                <w:rFonts w:ascii="Times New Roman" w:hAnsi="Times New Roman" w:cs="Times New Roman"/>
-                <w:sz w:val="20"/>
-                <w:szCs w:val="20"/>
-              </w:rPr>
-              <w:t xml:space="preserve">Marley </w:t>
-            </w:r>
-            <w:proofErr w:type="spellStart"/>
-            <w:r>
-              <w:rPr>
-                <w:rFonts w:ascii="Times New Roman" w:hAnsi="Times New Roman" w:cs="Times New Roman"/>
-                <w:sz w:val="20"/>
-                <w:szCs w:val="20"/>
-              </w:rPr>
-              <w:t>Symmonds</w:t>
-            </w:r>
-            <w:proofErr w:type="spellEnd"/>
-            <w:r>
-              <w:rPr>
-                <w:rFonts w:ascii="Times New Roman" w:hAnsi="Times New Roman" w:cs="Times New Roman"/>
-                <w:sz w:val="20"/>
-                <w:szCs w:val="20"/>
-              </w:rPr>
-              <w:t>,</w:t>
-            </w:r>
-          </w:p>
-          <w:p>
-            <w:pPr>
-              <w:rPr>
-                <w:rFonts w:ascii="Times New Roman" w:hAnsi="Times New Roman" w:cs="Times New Roman"/>
-                <w:sz w:val="20"/>
-                <w:szCs w:val="20"/>
-              </w:rPr>
-            </w:pPr>
-            <w:r>
-              <w:rPr>
-                <w:rFonts w:ascii="Times New Roman" w:hAnsi="Times New Roman" w:cs="Times New Roman"/>
-                <w:sz w:val="20"/>
-                <w:szCs w:val="20"/>
-              </w:rPr>
-              <w:t xml:space="preserve">Elizabeth </w:t>
-            </w:r>
-            <w:proofErr w:type="spellStart"/>
-            <w:r>
-              <w:rPr>
-                <w:rFonts w:ascii="Times New Roman" w:hAnsi="Times New Roman" w:cs="Times New Roman"/>
-                <w:sz w:val="20"/>
-                <w:szCs w:val="20"/>
-              </w:rPr>
-              <w:t>Nastoff</w:t>
-            </w:r>
-            <w:proofErr w:type="spellEnd"/>
+              <w:t>Joshua Koni,</w:t>
+            </w:r>
+          </w:p>
+          <w:p>
+            <w:pPr>
+              <w:rPr>
+                <w:rFonts w:ascii="Times New Roman" w:hAnsi="Times New Roman" w:cs="Times New Roman"/>
+                <w:sz w:val="20"/>
+                <w:szCs w:val="20"/>
+              </w:rPr>
+            </w:pPr>
+            <w:r>
+              <w:rPr>
+                <w:rFonts w:ascii="Times New Roman" w:hAnsi="Times New Roman" w:cs="Times New Roman"/>
+                <w:sz w:val="20"/>
+                <w:szCs w:val="20"/>
+              </w:rPr>
+              <w:t>Marley Symmonds,</w:t>
+            </w:r>
+          </w:p>
+          <w:p>
+            <w:pPr>
+              <w:rPr>
+                <w:rFonts w:ascii="Times New Roman" w:hAnsi="Times New Roman" w:cs="Times New Roman"/>
+                <w:sz w:val="20"/>
+                <w:szCs w:val="20"/>
+              </w:rPr>
+            </w:pPr>
+            <w:r>
+              <w:rPr>
+                <w:rFonts w:ascii="Times New Roman" w:hAnsi="Times New Roman" w:cs="Times New Roman"/>
+                <w:sz w:val="20"/>
+                <w:szCs w:val="20"/>
+              </w:rPr>
+              <w:t>Elizabeth Nastoff</w:t>
+            </w:r>
           </w:p>
         </w:tc>
       </w:tr>
@@ -8963,18 +8484,8 @@
                 <w:sz w:val="20"/>
                 <w:szCs w:val="20"/>
               </w:rPr>
-              <w:t xml:space="preserve">Marley </w:t>
-            </w:r>
-            <w:proofErr w:type="spellStart"/>
-            <w:r>
-              <w:rPr>
-                <w:rFonts w:ascii="Times New Roman" w:hAnsi="Times New Roman" w:cs="Times New Roman"/>
-                <w:sz w:val="20"/>
-                <w:szCs w:val="20"/>
-              </w:rPr>
-              <w:t>Symmonds</w:t>
-            </w:r>
-            <w:proofErr w:type="spellEnd"/>
+              <w:t>Marley Symmonds</w:t>
+            </w:r>
           </w:p>
         </w:tc>
       </w:tr>
@@ -9097,104 +8608,48 @@
                 <w:szCs w:val="20"/>
               </w:rPr>
             </w:pPr>
-            <w:proofErr w:type="spellStart"/>
-            <w:r>
-              <w:rPr>
-                <w:rFonts w:ascii="Times New Roman" w:hAnsi="Times New Roman" w:cs="Times New Roman"/>
-                <w:sz w:val="20"/>
-                <w:szCs w:val="20"/>
-              </w:rPr>
-              <w:t>Joahua</w:t>
-            </w:r>
-            <w:proofErr w:type="spellEnd"/>
-            <w:r>
-              <w:rPr>
-                <w:rFonts w:ascii="Times New Roman" w:hAnsi="Times New Roman" w:cs="Times New Roman"/>
-                <w:sz w:val="20"/>
-                <w:szCs w:val="20"/>
-              </w:rPr>
-              <w:t xml:space="preserve"> </w:t>
-            </w:r>
-            <w:proofErr w:type="spellStart"/>
-            <w:r>
-              <w:rPr>
-                <w:rFonts w:ascii="Times New Roman" w:hAnsi="Times New Roman" w:cs="Times New Roman"/>
-                <w:sz w:val="20"/>
-                <w:szCs w:val="20"/>
-              </w:rPr>
-              <w:t>Koni</w:t>
-            </w:r>
-            <w:proofErr w:type="spellEnd"/>
-            <w:r>
-              <w:rPr>
-                <w:rFonts w:ascii="Times New Roman" w:hAnsi="Times New Roman" w:cs="Times New Roman"/>
-                <w:sz w:val="20"/>
-                <w:szCs w:val="20"/>
-              </w:rPr>
-              <w:t>,</w:t>
-            </w:r>
-          </w:p>
-          <w:p>
-            <w:pPr>
-              <w:rPr>
-                <w:rFonts w:ascii="Times New Roman" w:hAnsi="Times New Roman" w:cs="Times New Roman"/>
-                <w:sz w:val="20"/>
-                <w:szCs w:val="20"/>
-              </w:rPr>
-            </w:pPr>
-            <w:r>
-              <w:rPr>
-                <w:rFonts w:ascii="Times New Roman" w:hAnsi="Times New Roman" w:cs="Times New Roman"/>
-                <w:sz w:val="20"/>
-                <w:szCs w:val="20"/>
-              </w:rPr>
-              <w:t xml:space="preserve">Marley </w:t>
-            </w:r>
-            <w:proofErr w:type="spellStart"/>
-            <w:r>
-              <w:rPr>
-                <w:rFonts w:ascii="Times New Roman" w:hAnsi="Times New Roman" w:cs="Times New Roman"/>
-                <w:sz w:val="20"/>
-                <w:szCs w:val="20"/>
-              </w:rPr>
-              <w:t>Symmonds</w:t>
-            </w:r>
-            <w:proofErr w:type="spellEnd"/>
-            <w:r>
-              <w:rPr>
-                <w:rFonts w:ascii="Times New Roman" w:hAnsi="Times New Roman" w:cs="Times New Roman"/>
-                <w:sz w:val="20"/>
-                <w:szCs w:val="20"/>
-              </w:rPr>
-              <w:t>,</w:t>
-            </w:r>
-          </w:p>
-          <w:p>
-            <w:pPr>
-              <w:rPr>
-                <w:rFonts w:ascii="Times New Roman" w:hAnsi="Times New Roman" w:cs="Times New Roman"/>
-                <w:sz w:val="20"/>
-                <w:szCs w:val="20"/>
-              </w:rPr>
-            </w:pPr>
-            <w:r>
-              <w:rPr>
-                <w:rFonts w:ascii="Times New Roman" w:hAnsi="Times New Roman" w:cs="Times New Roman"/>
-                <w:sz w:val="20"/>
-                <w:szCs w:val="20"/>
-              </w:rPr>
-              <w:t xml:space="preserve">Elizabeth </w:t>
-            </w:r>
-            <w:proofErr w:type="spellStart"/>
-            <w:r>
-              <w:rPr>
-                <w:rFonts w:ascii="Times New Roman" w:hAnsi="Times New Roman" w:cs="Times New Roman"/>
-                <w:sz w:val="20"/>
-                <w:szCs w:val="20"/>
-              </w:rPr>
-              <w:t>Nastoff</w:t>
-            </w:r>
-            <w:proofErr w:type="spellEnd"/>
+            <w:r>
+              <w:rPr>
+                <w:rFonts w:ascii="Times New Roman" w:hAnsi="Times New Roman" w:cs="Times New Roman"/>
+                <w:sz w:val="20"/>
+                <w:szCs w:val="20"/>
+              </w:rPr>
+              <w:t>Joahua Koni,</w:t>
+            </w:r>
+          </w:p>
+          <w:p>
+            <w:pPr>
+              <w:rPr>
+                <w:rFonts w:ascii="Times New Roman" w:hAnsi="Times New Roman" w:cs="Times New Roman"/>
+                <w:sz w:val="20"/>
+                <w:szCs w:val="20"/>
+              </w:rPr>
+            </w:pPr>
+            <w:r>
+              <w:rPr>
+                <w:rFonts w:ascii="Times New Roman" w:hAnsi="Times New Roman" w:cs="Times New Roman"/>
+                <w:sz w:val="20"/>
+                <w:szCs w:val="20"/>
+              </w:rPr>
+              <w:t>Marley Symmonds,</w:t>
+            </w:r>
+          </w:p>
+          <w:p>
+            <w:pPr>
+              <w:rPr>
+                <w:rFonts w:ascii="Times New Roman" w:hAnsi="Times New Roman" w:cs="Times New Roman"/>
+                <w:sz w:val="20"/>
+                <w:szCs w:val="20"/>
+              </w:rPr>
+            </w:pPr>
+            <w:r>
+              <w:rPr>
+                <w:rFonts w:ascii="Times New Roman" w:hAnsi="Times New Roman" w:cs="Times New Roman"/>
+                <w:sz w:val="20"/>
+                <w:szCs w:val="20"/>
+              </w:rPr>
+              <w:t>Elizabeth Nastoff</w:t>
+            </w:r>
           </w:p>
         </w:tc>
       </w:tr>
@@ -9309,104 +8764,48 @@
                 <w:szCs w:val="20"/>
               </w:rPr>
             </w:pPr>
-            <w:proofErr w:type="spellStart"/>
-            <w:r>
-              <w:rPr>
-                <w:rFonts w:ascii="Times New Roman" w:hAnsi="Times New Roman" w:cs="Times New Roman"/>
-                <w:sz w:val="20"/>
-                <w:szCs w:val="20"/>
-              </w:rPr>
-              <w:t>Joahua</w:t>
-            </w:r>
-            <w:proofErr w:type="spellEnd"/>
-            <w:r>
-              <w:rPr>
-                <w:rFonts w:ascii="Times New Roman" w:hAnsi="Times New Roman" w:cs="Times New Roman"/>
-                <w:sz w:val="20"/>
-                <w:szCs w:val="20"/>
-              </w:rPr>
-              <w:t xml:space="preserve"> </w:t>
-            </w:r>
-            <w:proofErr w:type="spellStart"/>
-            <w:r>
-              <w:rPr>
-                <w:rFonts w:ascii="Times New Roman" w:hAnsi="Times New Roman" w:cs="Times New Roman"/>
-                <w:sz w:val="20"/>
-                <w:szCs w:val="20"/>
-              </w:rPr>
-              <w:t>Koni</w:t>
-            </w:r>
-            <w:proofErr w:type="spellEnd"/>
-            <w:r>
-              <w:rPr>
-                <w:rFonts w:ascii="Times New Roman" w:hAnsi="Times New Roman" w:cs="Times New Roman"/>
-                <w:sz w:val="20"/>
-                <w:szCs w:val="20"/>
-              </w:rPr>
-              <w:t>,</w:t>
-            </w:r>
-          </w:p>
-          <w:p>
-            <w:pPr>
-              <w:rPr>
-                <w:rFonts w:ascii="Times New Roman" w:hAnsi="Times New Roman" w:cs="Times New Roman"/>
-                <w:sz w:val="20"/>
-                <w:szCs w:val="20"/>
-              </w:rPr>
-            </w:pPr>
-            <w:r>
-              <w:rPr>
-                <w:rFonts w:ascii="Times New Roman" w:hAnsi="Times New Roman" w:cs="Times New Roman"/>
-                <w:sz w:val="20"/>
-                <w:szCs w:val="20"/>
-              </w:rPr>
-              <w:t xml:space="preserve">Marley </w:t>
-            </w:r>
-            <w:proofErr w:type="spellStart"/>
-            <w:r>
-              <w:rPr>
-                <w:rFonts w:ascii="Times New Roman" w:hAnsi="Times New Roman" w:cs="Times New Roman"/>
-                <w:sz w:val="20"/>
-                <w:szCs w:val="20"/>
-              </w:rPr>
-              <w:t>Symmonds</w:t>
-            </w:r>
-            <w:proofErr w:type="spellEnd"/>
-            <w:r>
-              <w:rPr>
-                <w:rFonts w:ascii="Times New Roman" w:hAnsi="Times New Roman" w:cs="Times New Roman"/>
-                <w:sz w:val="20"/>
-                <w:szCs w:val="20"/>
-              </w:rPr>
-              <w:t>,</w:t>
-            </w:r>
-          </w:p>
-          <w:p>
-            <w:pPr>
-              <w:rPr>
-                <w:rFonts w:ascii="Times New Roman" w:hAnsi="Times New Roman" w:cs="Times New Roman"/>
-                <w:sz w:val="20"/>
-                <w:szCs w:val="20"/>
-              </w:rPr>
-            </w:pPr>
-            <w:r>
-              <w:rPr>
-                <w:rFonts w:ascii="Times New Roman" w:hAnsi="Times New Roman" w:cs="Times New Roman"/>
-                <w:sz w:val="20"/>
-                <w:szCs w:val="20"/>
-              </w:rPr>
-              <w:t xml:space="preserve">Elizabeth </w:t>
-            </w:r>
-            <w:proofErr w:type="spellStart"/>
-            <w:r>
-              <w:rPr>
-                <w:rFonts w:ascii="Times New Roman" w:hAnsi="Times New Roman" w:cs="Times New Roman"/>
-                <w:sz w:val="20"/>
-                <w:szCs w:val="20"/>
-              </w:rPr>
-              <w:t>Nastoff</w:t>
-            </w:r>
-            <w:proofErr w:type="spellEnd"/>
+            <w:r>
+              <w:rPr>
+                <w:rFonts w:ascii="Times New Roman" w:hAnsi="Times New Roman" w:cs="Times New Roman"/>
+                <w:sz w:val="20"/>
+                <w:szCs w:val="20"/>
+              </w:rPr>
+              <w:t>Joahua Koni,</w:t>
+            </w:r>
+          </w:p>
+          <w:p>
+            <w:pPr>
+              <w:rPr>
+                <w:rFonts w:ascii="Times New Roman" w:hAnsi="Times New Roman" w:cs="Times New Roman"/>
+                <w:sz w:val="20"/>
+                <w:szCs w:val="20"/>
+              </w:rPr>
+            </w:pPr>
+            <w:r>
+              <w:rPr>
+                <w:rFonts w:ascii="Times New Roman" w:hAnsi="Times New Roman" w:cs="Times New Roman"/>
+                <w:sz w:val="20"/>
+                <w:szCs w:val="20"/>
+              </w:rPr>
+              <w:t>Marley Symmonds,</w:t>
+            </w:r>
+          </w:p>
+          <w:p>
+            <w:pPr>
+              <w:rPr>
+                <w:rFonts w:ascii="Times New Roman" w:hAnsi="Times New Roman" w:cs="Times New Roman"/>
+                <w:sz w:val="20"/>
+                <w:szCs w:val="20"/>
+              </w:rPr>
+            </w:pPr>
+            <w:r>
+              <w:rPr>
+                <w:rFonts w:ascii="Times New Roman" w:hAnsi="Times New Roman" w:cs="Times New Roman"/>
+                <w:sz w:val="20"/>
+                <w:szCs w:val="20"/>
+              </w:rPr>
+              <w:t>Elizabeth Nastoff</w:t>
+            </w:r>
           </w:p>
         </w:tc>
       </w:tr>
@@ -9535,18 +8934,8 @@
                 <w:sz w:val="20"/>
                 <w:szCs w:val="20"/>
               </w:rPr>
-              <w:t xml:space="preserve">Joshua </w:t>
-            </w:r>
-            <w:proofErr w:type="spellStart"/>
-            <w:r>
-              <w:rPr>
-                <w:rFonts w:ascii="Times New Roman" w:hAnsi="Times New Roman" w:cs="Times New Roman"/>
-                <w:sz w:val="20"/>
-                <w:szCs w:val="20"/>
-              </w:rPr>
-              <w:t>Koni</w:t>
-            </w:r>
-            <w:proofErr w:type="spellEnd"/>
+              <w:t>Joshua Koni</w:t>
+            </w:r>
           </w:p>
         </w:tc>
       </w:tr>
@@ -9658,18 +9047,8 @@
                 <w:sz w:val="20"/>
                 <w:szCs w:val="20"/>
               </w:rPr>
-              <w:t xml:space="preserve">Joshua </w:t>
-            </w:r>
-            <w:proofErr w:type="spellStart"/>
-            <w:r>
-              <w:rPr>
-                <w:rFonts w:ascii="Times New Roman" w:hAnsi="Times New Roman" w:cs="Times New Roman"/>
-                <w:sz w:val="20"/>
-                <w:szCs w:val="20"/>
-              </w:rPr>
-              <w:t>Koni</w:t>
-            </w:r>
-            <w:proofErr w:type="spellEnd"/>
+              <w:t>Joshua Koni</w:t>
+            </w:r>
           </w:p>
         </w:tc>
       </w:tr>
@@ -10035,18 +9414,8 @@
                 <w:sz w:val="20"/>
                 <w:szCs w:val="20"/>
               </w:rPr>
-              <w:t xml:space="preserve">Joshua </w:t>
-            </w:r>
-            <w:proofErr w:type="spellStart"/>
-            <w:r>
-              <w:rPr>
-                <w:rFonts w:ascii="Times New Roman" w:hAnsi="Times New Roman" w:cs="Times New Roman"/>
-                <w:sz w:val="20"/>
-                <w:szCs w:val="20"/>
-              </w:rPr>
-              <w:t>Koni</w:t>
-            </w:r>
-            <w:proofErr w:type="spellEnd"/>
+              <w:t>Joshua Koni</w:t>
+            </w:r>
           </w:p>
         </w:tc>
       </w:tr>
@@ -10158,18 +9527,8 @@
                 <w:sz w:val="20"/>
                 <w:szCs w:val="20"/>
               </w:rPr>
-              <w:t xml:space="preserve">Joshua </w:t>
-            </w:r>
-            <w:proofErr w:type="spellStart"/>
-            <w:r>
-              <w:rPr>
-                <w:rFonts w:ascii="Times New Roman" w:hAnsi="Times New Roman" w:cs="Times New Roman"/>
-                <w:sz w:val="20"/>
-                <w:szCs w:val="20"/>
-              </w:rPr>
-              <w:t>Koni</w:t>
-            </w:r>
-            <w:proofErr w:type="spellEnd"/>
+              <w:t>Joshua Koni</w:t>
+            </w:r>
           </w:p>
         </w:tc>
       </w:tr>
@@ -11249,78 +10608,24 @@
                 <w:sz w:val="20"/>
                 <w:szCs w:val="20"/>
               </w:rPr>
-              <w:t xml:space="preserve">def </w:t>
-            </w:r>
-            <w:proofErr w:type="gramStart"/>
-            <w:r>
-              <w:rPr>
-                <w:rFonts w:ascii="Times New Roman" w:hAnsi="Times New Roman" w:cs="Times New Roman"/>
-                <w:sz w:val="20"/>
-                <w:szCs w:val="20"/>
-              </w:rPr>
-              <w:t>main(</w:t>
-            </w:r>
-            <w:proofErr w:type="gramEnd"/>
-            <w:r>
-              <w:rPr>
-                <w:rFonts w:ascii="Times New Roman" w:hAnsi="Times New Roman" w:cs="Times New Roman"/>
-                <w:sz w:val="20"/>
-                <w:szCs w:val="20"/>
-              </w:rPr>
-              <w:t>)</w:t>
-            </w:r>
-          </w:p>
-          <w:p>
-            <w:pPr>
-              <w:rPr>
-                <w:rFonts w:ascii="Times New Roman" w:hAnsi="Times New Roman" w:cs="Times New Roman"/>
-                <w:sz w:val="20"/>
-                <w:szCs w:val="20"/>
-              </w:rPr>
-            </w:pPr>
-            <w:r>
-              <w:rPr>
-                <w:rFonts w:ascii="Times New Roman" w:hAnsi="Times New Roman" w:cs="Times New Roman"/>
-                <w:sz w:val="20"/>
-                <w:szCs w:val="20"/>
-              </w:rPr>
-              <w:t xml:space="preserve">def </w:t>
-            </w:r>
-            <w:proofErr w:type="spellStart"/>
-            <w:r>
-              <w:rPr>
-                <w:rFonts w:ascii="Times New Roman" w:hAnsi="Times New Roman" w:cs="Times New Roman"/>
-                <w:sz w:val="20"/>
-                <w:szCs w:val="20"/>
-              </w:rPr>
-              <w:t>make_</w:t>
-            </w:r>
-            <w:proofErr w:type="gramStart"/>
-            <w:r>
-              <w:rPr>
-                <w:rFonts w:ascii="Times New Roman" w:hAnsi="Times New Roman" w:cs="Times New Roman"/>
-                <w:sz w:val="20"/>
-                <w:szCs w:val="20"/>
-              </w:rPr>
-              <w:t>board</w:t>
-            </w:r>
-            <w:proofErr w:type="spellEnd"/>
-            <w:r>
-              <w:rPr>
-                <w:rFonts w:ascii="Times New Roman" w:hAnsi="Times New Roman" w:cs="Times New Roman"/>
-                <w:sz w:val="20"/>
-                <w:szCs w:val="20"/>
-              </w:rPr>
-              <w:t>(</w:t>
-            </w:r>
-            <w:proofErr w:type="gramEnd"/>
-            <w:r>
-              <w:rPr>
-                <w:rFonts w:ascii="Times New Roman" w:hAnsi="Times New Roman" w:cs="Times New Roman"/>
-                <w:sz w:val="20"/>
-                <w:szCs w:val="20"/>
-              </w:rPr>
-              <w:t>)</w:t>
+              <w:t>def main()</w:t>
+            </w:r>
+          </w:p>
+          <w:p>
+            <w:pPr>
+              <w:rPr>
+                <w:rFonts w:ascii="Times New Roman" w:hAnsi="Times New Roman" w:cs="Times New Roman"/>
+                <w:sz w:val="20"/>
+                <w:szCs w:val="20"/>
+              </w:rPr>
+            </w:pPr>
+            <w:r>
+              <w:rPr>
+                <w:rFonts w:ascii="Times New Roman" w:hAnsi="Times New Roman" w:cs="Times New Roman"/>
+                <w:sz w:val="20"/>
+                <w:szCs w:val="20"/>
+              </w:rPr>
+              <w:t>def make_board()</w:t>
             </w:r>
           </w:p>
           <w:p>
@@ -11351,18 +10656,8 @@
                 <w:sz w:val="20"/>
                 <w:szCs w:val="20"/>
               </w:rPr>
-              <w:t xml:space="preserve">Elizabeth </w:t>
-            </w:r>
-            <w:proofErr w:type="spellStart"/>
-            <w:r>
-              <w:rPr>
-                <w:rFonts w:ascii="Times New Roman" w:hAnsi="Times New Roman" w:cs="Times New Roman"/>
-                <w:sz w:val="20"/>
-                <w:szCs w:val="20"/>
-              </w:rPr>
-              <w:t>Nastoff</w:t>
-            </w:r>
-            <w:proofErr w:type="spellEnd"/>
+              <w:t>Elizabeth Nastoff</w:t>
+            </w:r>
           </w:p>
         </w:tc>
         <w:tc>
@@ -11405,25 +10700,7 @@
                 <w:sz w:val="20"/>
                 <w:szCs w:val="20"/>
               </w:rPr>
-              <w:t xml:space="preserve">Start </w:t>
-            </w:r>
-            <w:proofErr w:type="spellStart"/>
-            <w:r>
-              <w:rPr>
-                <w:rFonts w:ascii="Times New Roman" w:hAnsi="Times New Roman" w:cs="Times New Roman"/>
-                <w:sz w:val="20"/>
-                <w:szCs w:val="20"/>
-              </w:rPr>
-              <w:t>Sceen</w:t>
-            </w:r>
-            <w:proofErr w:type="spellEnd"/>
-            <w:r>
-              <w:rPr>
-                <w:rFonts w:ascii="Times New Roman" w:hAnsi="Times New Roman" w:cs="Times New Roman"/>
-                <w:sz w:val="20"/>
-                <w:szCs w:val="20"/>
-              </w:rPr>
-              <w:t xml:space="preserve"> to be made in next sprint</w:t>
+              <w:t>Start Sceen to be made in next sprint</w:t>
             </w:r>
           </w:p>
         </w:tc>
@@ -11514,104 +10791,32 @@
                 <w:sz w:val="20"/>
                 <w:szCs w:val="20"/>
               </w:rPr>
-              <w:t xml:space="preserve">def </w:t>
-            </w:r>
-            <w:proofErr w:type="gramStart"/>
-            <w:r>
-              <w:rPr>
-                <w:rFonts w:ascii="Times New Roman" w:hAnsi="Times New Roman" w:cs="Times New Roman"/>
-                <w:sz w:val="20"/>
-                <w:szCs w:val="20"/>
-              </w:rPr>
-              <w:t>main(</w:t>
-            </w:r>
-            <w:proofErr w:type="gramEnd"/>
-            <w:r>
-              <w:rPr>
-                <w:rFonts w:ascii="Times New Roman" w:hAnsi="Times New Roman" w:cs="Times New Roman"/>
-                <w:sz w:val="20"/>
-                <w:szCs w:val="20"/>
-              </w:rPr>
-              <w:t>)</w:t>
-            </w:r>
-          </w:p>
-          <w:p>
-            <w:pPr>
-              <w:rPr>
-                <w:rFonts w:ascii="Times New Roman" w:hAnsi="Times New Roman" w:cs="Times New Roman"/>
-                <w:sz w:val="20"/>
-                <w:szCs w:val="20"/>
-              </w:rPr>
-            </w:pPr>
-            <w:r>
-              <w:rPr>
-                <w:rFonts w:ascii="Times New Roman" w:hAnsi="Times New Roman" w:cs="Times New Roman"/>
-                <w:sz w:val="20"/>
-                <w:szCs w:val="20"/>
-              </w:rPr>
-              <w:t xml:space="preserve">def </w:t>
-            </w:r>
-            <w:proofErr w:type="spellStart"/>
-            <w:r>
-              <w:rPr>
-                <w:rFonts w:ascii="Times New Roman" w:hAnsi="Times New Roman" w:cs="Times New Roman"/>
-                <w:sz w:val="20"/>
-                <w:szCs w:val="20"/>
-              </w:rPr>
-              <w:t>Piece_</w:t>
-            </w:r>
-            <w:proofErr w:type="gramStart"/>
-            <w:r>
-              <w:rPr>
-                <w:rFonts w:ascii="Times New Roman" w:hAnsi="Times New Roman" w:cs="Times New Roman"/>
-                <w:sz w:val="20"/>
-                <w:szCs w:val="20"/>
-              </w:rPr>
-              <w:t>Location</w:t>
-            </w:r>
-            <w:proofErr w:type="spellEnd"/>
-            <w:r>
-              <w:rPr>
-                <w:rFonts w:ascii="Times New Roman" w:hAnsi="Times New Roman" w:cs="Times New Roman"/>
-                <w:sz w:val="20"/>
-                <w:szCs w:val="20"/>
-              </w:rPr>
-              <w:t>(</w:t>
-            </w:r>
-            <w:proofErr w:type="gramEnd"/>
-            <w:r>
-              <w:rPr>
-                <w:rFonts w:ascii="Times New Roman" w:hAnsi="Times New Roman" w:cs="Times New Roman"/>
-                <w:sz w:val="20"/>
-                <w:szCs w:val="20"/>
-              </w:rPr>
-              <w:t>)</w:t>
-            </w:r>
-            <w:r>
-              <w:rPr>
-                <w:rFonts w:ascii="Times New Roman" w:hAnsi="Times New Roman" w:cs="Times New Roman"/>
-                <w:sz w:val="20"/>
-                <w:szCs w:val="20"/>
-              </w:rPr>
-              <w:t xml:space="preserve">, def </w:t>
-            </w:r>
-            <w:proofErr w:type="spellStart"/>
-            <w:r>
-              <w:rPr>
-                <w:rFonts w:ascii="Times New Roman" w:hAnsi="Times New Roman" w:cs="Times New Roman"/>
-                <w:sz w:val="20"/>
-                <w:szCs w:val="20"/>
-              </w:rPr>
-              <w:t>make_board</w:t>
-            </w:r>
-            <w:proofErr w:type="spellEnd"/>
-            <w:r>
-              <w:rPr>
-                <w:rFonts w:ascii="Times New Roman" w:hAnsi="Times New Roman" w:cs="Times New Roman"/>
-                <w:sz w:val="20"/>
-                <w:szCs w:val="20"/>
-              </w:rPr>
-              <w:t>()</w:t>
+              <w:t>def main()</w:t>
+            </w:r>
+          </w:p>
+          <w:p>
+            <w:pPr>
+              <w:rPr>
+                <w:rFonts w:ascii="Times New Roman" w:hAnsi="Times New Roman" w:cs="Times New Roman"/>
+                <w:sz w:val="20"/>
+                <w:szCs w:val="20"/>
+              </w:rPr>
+            </w:pPr>
+            <w:r>
+              <w:rPr>
+                <w:rFonts w:ascii="Times New Roman" w:hAnsi="Times New Roman" w:cs="Times New Roman"/>
+                <w:sz w:val="20"/>
+                <w:szCs w:val="20"/>
+              </w:rPr>
+              <w:t>def Piece_Location()</w:t>
+            </w:r>
+            <w:r>
+              <w:rPr>
+                <w:rFonts w:ascii="Times New Roman" w:hAnsi="Times New Roman" w:cs="Times New Roman"/>
+                <w:sz w:val="20"/>
+                <w:szCs w:val="20"/>
+              </w:rPr>
+              <w:t>, def make_board()</w:t>
             </w:r>
           </w:p>
         </w:tc>
@@ -11633,36 +10838,16 @@
                 <w:sz w:val="20"/>
                 <w:szCs w:val="20"/>
               </w:rPr>
-              <w:t xml:space="preserve">Joshua </w:t>
-            </w:r>
-            <w:proofErr w:type="spellStart"/>
-            <w:r>
-              <w:rPr>
-                <w:rFonts w:ascii="Times New Roman" w:hAnsi="Times New Roman" w:cs="Times New Roman"/>
-                <w:sz w:val="20"/>
-                <w:szCs w:val="20"/>
-              </w:rPr>
-              <w:t>Koni</w:t>
-            </w:r>
-            <w:proofErr w:type="spellEnd"/>
-            <w:r>
-              <w:rPr>
-                <w:rFonts w:ascii="Times New Roman" w:hAnsi="Times New Roman" w:cs="Times New Roman"/>
-                <w:sz w:val="20"/>
-                <w:szCs w:val="20"/>
-              </w:rPr>
-              <w:t xml:space="preserve">, Elizabeth </w:t>
-            </w:r>
-            <w:proofErr w:type="spellStart"/>
-            <w:r>
-              <w:rPr>
-                <w:rFonts w:ascii="Times New Roman" w:hAnsi="Times New Roman" w:cs="Times New Roman"/>
-                <w:sz w:val="20"/>
-                <w:szCs w:val="20"/>
-              </w:rPr>
-              <w:t>Nastoff</w:t>
-            </w:r>
-            <w:proofErr w:type="spellEnd"/>
+              <w:t>Joshua Koni</w:t>
+            </w:r>
+            <w:r>
+              <w:rPr>
+                <w:rFonts w:ascii="Times New Roman" w:hAnsi="Times New Roman" w:cs="Times New Roman"/>
+                <w:sz w:val="20"/>
+                <w:szCs w:val="20"/>
+              </w:rPr>
+              <w:t>, Elizabeth Nastoff</w:t>
+            </w:r>
           </w:p>
         </w:tc>
         <w:tc>
@@ -11771,96 +10956,24 @@
                 <w:sz w:val="20"/>
                 <w:szCs w:val="20"/>
               </w:rPr>
-              <w:t xml:space="preserve">def </w:t>
-            </w:r>
-            <w:proofErr w:type="gramStart"/>
-            <w:r>
-              <w:rPr>
-                <w:rFonts w:ascii="Times New Roman" w:hAnsi="Times New Roman" w:cs="Times New Roman"/>
-                <w:sz w:val="20"/>
-                <w:szCs w:val="20"/>
-              </w:rPr>
-              <w:t>main(</w:t>
-            </w:r>
-            <w:proofErr w:type="gramEnd"/>
-            <w:r>
-              <w:rPr>
-                <w:rFonts w:ascii="Times New Roman" w:hAnsi="Times New Roman" w:cs="Times New Roman"/>
-                <w:sz w:val="20"/>
-                <w:szCs w:val="20"/>
-              </w:rPr>
-              <w:t>)</w:t>
-            </w:r>
-          </w:p>
-          <w:p>
-            <w:pPr>
-              <w:rPr>
-                <w:rFonts w:ascii="Times New Roman" w:hAnsi="Times New Roman" w:cs="Times New Roman"/>
-                <w:sz w:val="20"/>
-                <w:szCs w:val="20"/>
-              </w:rPr>
-            </w:pPr>
-            <w:r>
-              <w:rPr>
-                <w:rFonts w:ascii="Times New Roman" w:hAnsi="Times New Roman" w:cs="Times New Roman"/>
-                <w:sz w:val="20"/>
-                <w:szCs w:val="20"/>
-              </w:rPr>
-              <w:t xml:space="preserve">def </w:t>
-            </w:r>
-            <w:proofErr w:type="spellStart"/>
-            <w:r>
-              <w:rPr>
-                <w:rFonts w:ascii="Times New Roman" w:hAnsi="Times New Roman" w:cs="Times New Roman"/>
-                <w:sz w:val="20"/>
-                <w:szCs w:val="20"/>
-              </w:rPr>
-              <w:t>Piece_</w:t>
-            </w:r>
-            <w:proofErr w:type="gramStart"/>
-            <w:r>
-              <w:rPr>
-                <w:rFonts w:ascii="Times New Roman" w:hAnsi="Times New Roman" w:cs="Times New Roman"/>
-                <w:sz w:val="20"/>
-                <w:szCs w:val="20"/>
-              </w:rPr>
-              <w:t>Location</w:t>
-            </w:r>
-            <w:proofErr w:type="spellEnd"/>
-            <w:r>
-              <w:rPr>
-                <w:rFonts w:ascii="Times New Roman" w:hAnsi="Times New Roman" w:cs="Times New Roman"/>
-                <w:sz w:val="20"/>
-                <w:szCs w:val="20"/>
-              </w:rPr>
-              <w:t>(</w:t>
-            </w:r>
-            <w:proofErr w:type="gramEnd"/>
-            <w:r>
-              <w:rPr>
-                <w:rFonts w:ascii="Times New Roman" w:hAnsi="Times New Roman" w:cs="Times New Roman"/>
-                <w:sz w:val="20"/>
-                <w:szCs w:val="20"/>
-              </w:rPr>
-              <w:t xml:space="preserve">), def </w:t>
-            </w:r>
-            <w:proofErr w:type="spellStart"/>
-            <w:r>
-              <w:rPr>
-                <w:rFonts w:ascii="Times New Roman" w:hAnsi="Times New Roman" w:cs="Times New Roman"/>
-                <w:sz w:val="20"/>
-                <w:szCs w:val="20"/>
-              </w:rPr>
-              <w:t>make_board</w:t>
-            </w:r>
-            <w:proofErr w:type="spellEnd"/>
-            <w:r>
-              <w:rPr>
-                <w:rFonts w:ascii="Times New Roman" w:hAnsi="Times New Roman" w:cs="Times New Roman"/>
-                <w:sz w:val="20"/>
-                <w:szCs w:val="20"/>
-              </w:rPr>
-              <w:t>()</w:t>
+              <w:t>def main()</w:t>
+            </w:r>
+          </w:p>
+          <w:p>
+            <w:pPr>
+              <w:rPr>
+                <w:rFonts w:ascii="Times New Roman" w:hAnsi="Times New Roman" w:cs="Times New Roman"/>
+                <w:sz w:val="20"/>
+                <w:szCs w:val="20"/>
+              </w:rPr>
+            </w:pPr>
+            <w:r>
+              <w:rPr>
+                <w:rFonts w:ascii="Times New Roman" w:hAnsi="Times New Roman" w:cs="Times New Roman"/>
+                <w:sz w:val="20"/>
+                <w:szCs w:val="20"/>
+              </w:rPr>
+              <w:t>def Piece_Location(), def make_board()</w:t>
             </w:r>
           </w:p>
           <w:p>
@@ -11891,46 +11004,16 @@
                 <w:sz w:val="20"/>
                 <w:szCs w:val="20"/>
               </w:rPr>
-              <w:t xml:space="preserve">Joshua </w:t>
-            </w:r>
-            <w:proofErr w:type="spellStart"/>
-            <w:proofErr w:type="gramStart"/>
-            <w:r>
-              <w:rPr>
-                <w:rFonts w:ascii="Times New Roman" w:hAnsi="Times New Roman" w:cs="Times New Roman"/>
-                <w:sz w:val="20"/>
-                <w:szCs w:val="20"/>
-              </w:rPr>
-              <w:t>Koni</w:t>
-            </w:r>
-            <w:proofErr w:type="spellEnd"/>
-            <w:r>
-              <w:rPr>
-                <w:rFonts w:ascii="Times New Roman" w:hAnsi="Times New Roman" w:cs="Times New Roman"/>
-                <w:sz w:val="20"/>
-                <w:szCs w:val="20"/>
-              </w:rPr>
-              <w:t>,  Elizabeth</w:t>
-            </w:r>
-            <w:proofErr w:type="gramEnd"/>
-            <w:r>
-              <w:rPr>
-                <w:rFonts w:ascii="Times New Roman" w:hAnsi="Times New Roman" w:cs="Times New Roman"/>
-                <w:sz w:val="20"/>
-                <w:szCs w:val="20"/>
-              </w:rPr>
-              <w:t xml:space="preserve"> </w:t>
-            </w:r>
-            <w:proofErr w:type="spellStart"/>
-            <w:r>
-              <w:rPr>
-                <w:rFonts w:ascii="Times New Roman" w:hAnsi="Times New Roman" w:cs="Times New Roman"/>
-                <w:sz w:val="20"/>
-                <w:szCs w:val="20"/>
-              </w:rPr>
-              <w:t>Nastoff</w:t>
-            </w:r>
-            <w:proofErr w:type="spellEnd"/>
+              <w:t>Joshua Koni</w:t>
+            </w:r>
+            <w:r>
+              <w:rPr>
+                <w:rFonts w:ascii="Times New Roman" w:hAnsi="Times New Roman" w:cs="Times New Roman"/>
+                <w:sz w:val="20"/>
+                <w:szCs w:val="20"/>
+              </w:rPr>
+              <w:t>,  Elizabeth Nastoff</w:t>
+            </w:r>
           </w:p>
         </w:tc>
         <w:tc>
@@ -12039,96 +11122,24 @@
                 <w:sz w:val="20"/>
                 <w:szCs w:val="20"/>
               </w:rPr>
-              <w:t xml:space="preserve">def </w:t>
-            </w:r>
-            <w:proofErr w:type="gramStart"/>
-            <w:r>
-              <w:rPr>
-                <w:rFonts w:ascii="Times New Roman" w:hAnsi="Times New Roman" w:cs="Times New Roman"/>
-                <w:sz w:val="20"/>
-                <w:szCs w:val="20"/>
-              </w:rPr>
-              <w:t>main(</w:t>
-            </w:r>
-            <w:proofErr w:type="gramEnd"/>
-            <w:r>
-              <w:rPr>
-                <w:rFonts w:ascii="Times New Roman" w:hAnsi="Times New Roman" w:cs="Times New Roman"/>
-                <w:sz w:val="20"/>
-                <w:szCs w:val="20"/>
-              </w:rPr>
-              <w:t>)</w:t>
-            </w:r>
-          </w:p>
-          <w:p>
-            <w:pPr>
-              <w:rPr>
-                <w:rFonts w:ascii="Times New Roman" w:hAnsi="Times New Roman" w:cs="Times New Roman"/>
-                <w:sz w:val="20"/>
-                <w:szCs w:val="20"/>
-              </w:rPr>
-            </w:pPr>
-            <w:r>
-              <w:rPr>
-                <w:rFonts w:ascii="Times New Roman" w:hAnsi="Times New Roman" w:cs="Times New Roman"/>
-                <w:sz w:val="20"/>
-                <w:szCs w:val="20"/>
-              </w:rPr>
-              <w:t xml:space="preserve">def </w:t>
-            </w:r>
-            <w:proofErr w:type="spellStart"/>
-            <w:r>
-              <w:rPr>
-                <w:rFonts w:ascii="Times New Roman" w:hAnsi="Times New Roman" w:cs="Times New Roman"/>
-                <w:sz w:val="20"/>
-                <w:szCs w:val="20"/>
-              </w:rPr>
-              <w:t>Piece_</w:t>
-            </w:r>
-            <w:proofErr w:type="gramStart"/>
-            <w:r>
-              <w:rPr>
-                <w:rFonts w:ascii="Times New Roman" w:hAnsi="Times New Roman" w:cs="Times New Roman"/>
-                <w:sz w:val="20"/>
-                <w:szCs w:val="20"/>
-              </w:rPr>
-              <w:t>Location</w:t>
-            </w:r>
-            <w:proofErr w:type="spellEnd"/>
-            <w:r>
-              <w:rPr>
-                <w:rFonts w:ascii="Times New Roman" w:hAnsi="Times New Roman" w:cs="Times New Roman"/>
-                <w:sz w:val="20"/>
-                <w:szCs w:val="20"/>
-              </w:rPr>
-              <w:t>(</w:t>
-            </w:r>
-            <w:proofErr w:type="gramEnd"/>
-            <w:r>
-              <w:rPr>
-                <w:rFonts w:ascii="Times New Roman" w:hAnsi="Times New Roman" w:cs="Times New Roman"/>
-                <w:sz w:val="20"/>
-                <w:szCs w:val="20"/>
-              </w:rPr>
-              <w:t xml:space="preserve">), def </w:t>
-            </w:r>
-            <w:proofErr w:type="spellStart"/>
-            <w:r>
-              <w:rPr>
-                <w:rFonts w:ascii="Times New Roman" w:hAnsi="Times New Roman" w:cs="Times New Roman"/>
-                <w:sz w:val="20"/>
-                <w:szCs w:val="20"/>
-              </w:rPr>
-              <w:t>make_board</w:t>
-            </w:r>
-            <w:proofErr w:type="spellEnd"/>
-            <w:r>
-              <w:rPr>
-                <w:rFonts w:ascii="Times New Roman" w:hAnsi="Times New Roman" w:cs="Times New Roman"/>
-                <w:sz w:val="20"/>
-                <w:szCs w:val="20"/>
-              </w:rPr>
-              <w:t>()</w:t>
+              <w:t>def main()</w:t>
+            </w:r>
+          </w:p>
+          <w:p>
+            <w:pPr>
+              <w:rPr>
+                <w:rFonts w:ascii="Times New Roman" w:hAnsi="Times New Roman" w:cs="Times New Roman"/>
+                <w:sz w:val="20"/>
+                <w:szCs w:val="20"/>
+              </w:rPr>
+            </w:pPr>
+            <w:r>
+              <w:rPr>
+                <w:rFonts w:ascii="Times New Roman" w:hAnsi="Times New Roman" w:cs="Times New Roman"/>
+                <w:sz w:val="20"/>
+                <w:szCs w:val="20"/>
+              </w:rPr>
+              <w:t>def Piece_Location(), def make_board()</w:t>
             </w:r>
           </w:p>
           <w:p>
@@ -12159,36 +11170,16 @@
                 <w:sz w:val="20"/>
                 <w:szCs w:val="20"/>
               </w:rPr>
-              <w:t xml:space="preserve">Joshua </w:t>
-            </w:r>
-            <w:proofErr w:type="spellStart"/>
-            <w:r>
-              <w:rPr>
-                <w:rFonts w:ascii="Times New Roman" w:hAnsi="Times New Roman" w:cs="Times New Roman"/>
-                <w:sz w:val="20"/>
-                <w:szCs w:val="20"/>
-              </w:rPr>
-              <w:t>Koni</w:t>
-            </w:r>
-            <w:proofErr w:type="spellEnd"/>
-            <w:r>
-              <w:rPr>
-                <w:rFonts w:ascii="Times New Roman" w:hAnsi="Times New Roman" w:cs="Times New Roman"/>
-                <w:sz w:val="20"/>
-                <w:szCs w:val="20"/>
-              </w:rPr>
-              <w:t xml:space="preserve">, Elizabeth </w:t>
-            </w:r>
-            <w:proofErr w:type="spellStart"/>
-            <w:r>
-              <w:rPr>
-                <w:rFonts w:ascii="Times New Roman" w:hAnsi="Times New Roman" w:cs="Times New Roman"/>
-                <w:sz w:val="20"/>
-                <w:szCs w:val="20"/>
-              </w:rPr>
-              <w:t>Nastoff</w:t>
-            </w:r>
-            <w:proofErr w:type="spellEnd"/>
+              <w:t>Joshua Koni</w:t>
+            </w:r>
+            <w:r>
+              <w:rPr>
+                <w:rFonts w:ascii="Times New Roman" w:hAnsi="Times New Roman" w:cs="Times New Roman"/>
+                <w:sz w:val="20"/>
+                <w:szCs w:val="20"/>
+              </w:rPr>
+              <w:t>, Elizabeth Nastoff</w:t>
+            </w:r>
           </w:p>
         </w:tc>
         <w:tc>
@@ -12323,25 +11314,7 @@
                 <w:sz w:val="20"/>
                 <w:szCs w:val="20"/>
               </w:rPr>
-              <w:t xml:space="preserve">def </w:t>
-            </w:r>
-            <w:proofErr w:type="gramStart"/>
-            <w:r>
-              <w:rPr>
-                <w:rFonts w:ascii="Times New Roman" w:hAnsi="Times New Roman" w:cs="Times New Roman"/>
-                <w:sz w:val="20"/>
-                <w:szCs w:val="20"/>
-              </w:rPr>
-              <w:t>main(</w:t>
-            </w:r>
-            <w:proofErr w:type="gramEnd"/>
-            <w:r>
-              <w:rPr>
-                <w:rFonts w:ascii="Times New Roman" w:hAnsi="Times New Roman" w:cs="Times New Roman"/>
-                <w:sz w:val="20"/>
-                <w:szCs w:val="20"/>
-              </w:rPr>
-              <w:t>)</w:t>
+              <w:t>def main()</w:t>
             </w:r>
           </w:p>
         </w:tc>
@@ -12363,71 +11336,25 @@
                 <w:sz w:val="20"/>
                 <w:szCs w:val="20"/>
               </w:rPr>
-              <w:t xml:space="preserve">Joshua </w:t>
-            </w:r>
-            <w:proofErr w:type="spellStart"/>
-            <w:r>
-              <w:rPr>
-                <w:rFonts w:ascii="Times New Roman" w:hAnsi="Times New Roman" w:cs="Times New Roman"/>
-                <w:sz w:val="20"/>
-                <w:szCs w:val="20"/>
-              </w:rPr>
-              <w:t>Koni</w:t>
-            </w:r>
-            <w:proofErr w:type="spellEnd"/>
-            <w:r>
-              <w:rPr>
-                <w:rFonts w:ascii="Times New Roman" w:hAnsi="Times New Roman" w:cs="Times New Roman"/>
-                <w:sz w:val="20"/>
-                <w:szCs w:val="20"/>
-              </w:rPr>
-              <w:t xml:space="preserve">, Marley </w:t>
-            </w:r>
-            <w:proofErr w:type="spellStart"/>
-            <w:r>
-              <w:rPr>
-                <w:rFonts w:ascii="Times New Roman" w:hAnsi="Times New Roman" w:cs="Times New Roman"/>
-                <w:sz w:val="20"/>
-                <w:szCs w:val="20"/>
-              </w:rPr>
-              <w:t>Symmonds</w:t>
-            </w:r>
-            <w:proofErr w:type="spellEnd"/>
-            <w:r>
-              <w:rPr>
-                <w:rFonts w:ascii="Times New Roman" w:hAnsi="Times New Roman" w:cs="Times New Roman"/>
-                <w:sz w:val="20"/>
-                <w:szCs w:val="20"/>
-              </w:rPr>
-              <w:t>,</w:t>
-            </w:r>
-          </w:p>
-          <w:p>
-            <w:pPr>
-              <w:rPr>
-                <w:rFonts w:ascii="Times New Roman" w:hAnsi="Times New Roman" w:cs="Times New Roman"/>
-                <w:sz w:val="20"/>
-                <w:szCs w:val="20"/>
-              </w:rPr>
-            </w:pPr>
-            <w:r>
-              <w:rPr>
-                <w:rFonts w:ascii="Times New Roman" w:hAnsi="Times New Roman" w:cs="Times New Roman"/>
-                <w:sz w:val="20"/>
-                <w:szCs w:val="20"/>
-              </w:rPr>
-              <w:t xml:space="preserve">Elizabeth </w:t>
-            </w:r>
-            <w:proofErr w:type="spellStart"/>
-            <w:r>
-              <w:rPr>
-                <w:rFonts w:ascii="Times New Roman" w:hAnsi="Times New Roman" w:cs="Times New Roman"/>
-                <w:sz w:val="20"/>
-                <w:szCs w:val="20"/>
-              </w:rPr>
-              <w:t>Nastoff</w:t>
-            </w:r>
-            <w:proofErr w:type="spellEnd"/>
+              <w:t>Joshua Koni, Marley Symmonds,</w:t>
+            </w:r>
+          </w:p>
+          <w:p>
+            <w:pPr>
+              <w:rPr>
+                <w:rFonts w:ascii="Times New Roman" w:hAnsi="Times New Roman" w:cs="Times New Roman"/>
+                <w:sz w:val="20"/>
+                <w:szCs w:val="20"/>
+              </w:rPr>
+            </w:pPr>
+            <w:r>
+              <w:rPr>
+                <w:rFonts w:ascii="Times New Roman" w:hAnsi="Times New Roman" w:cs="Times New Roman"/>
+                <w:sz w:val="20"/>
+                <w:szCs w:val="20"/>
+              </w:rPr>
+              <w:t>Elizabeth Nastoff</w:t>
+            </w:r>
           </w:p>
         </w:tc>
         <w:tc>
@@ -12561,25 +11488,7 @@
                 <w:sz w:val="20"/>
                 <w:szCs w:val="20"/>
               </w:rPr>
-              <w:t xml:space="preserve">def </w:t>
-            </w:r>
-            <w:proofErr w:type="gramStart"/>
-            <w:r>
-              <w:rPr>
-                <w:rFonts w:ascii="Times New Roman" w:hAnsi="Times New Roman" w:cs="Times New Roman"/>
-                <w:sz w:val="20"/>
-                <w:szCs w:val="20"/>
-              </w:rPr>
-              <w:t>main(</w:t>
-            </w:r>
-            <w:proofErr w:type="gramEnd"/>
-            <w:r>
-              <w:rPr>
-                <w:rFonts w:ascii="Times New Roman" w:hAnsi="Times New Roman" w:cs="Times New Roman"/>
-                <w:sz w:val="20"/>
-                <w:szCs w:val="20"/>
-              </w:rPr>
-              <w:t>)</w:t>
+              <w:t>def main()</w:t>
             </w:r>
           </w:p>
         </w:tc>
@@ -12601,71 +11510,25 @@
                 <w:sz w:val="20"/>
                 <w:szCs w:val="20"/>
               </w:rPr>
-              <w:t xml:space="preserve">Joshua </w:t>
-            </w:r>
-            <w:proofErr w:type="spellStart"/>
-            <w:r>
-              <w:rPr>
-                <w:rFonts w:ascii="Times New Roman" w:hAnsi="Times New Roman" w:cs="Times New Roman"/>
-                <w:sz w:val="20"/>
-                <w:szCs w:val="20"/>
-              </w:rPr>
-              <w:t>Koni</w:t>
-            </w:r>
-            <w:proofErr w:type="spellEnd"/>
-            <w:r>
-              <w:rPr>
-                <w:rFonts w:ascii="Times New Roman" w:hAnsi="Times New Roman" w:cs="Times New Roman"/>
-                <w:sz w:val="20"/>
-                <w:szCs w:val="20"/>
-              </w:rPr>
-              <w:t xml:space="preserve">, Marley </w:t>
-            </w:r>
-            <w:proofErr w:type="spellStart"/>
-            <w:r>
-              <w:rPr>
-                <w:rFonts w:ascii="Times New Roman" w:hAnsi="Times New Roman" w:cs="Times New Roman"/>
-                <w:sz w:val="20"/>
-                <w:szCs w:val="20"/>
-              </w:rPr>
-              <w:t>Symmonds</w:t>
-            </w:r>
-            <w:proofErr w:type="spellEnd"/>
-            <w:r>
-              <w:rPr>
-                <w:rFonts w:ascii="Times New Roman" w:hAnsi="Times New Roman" w:cs="Times New Roman"/>
-                <w:sz w:val="20"/>
-                <w:szCs w:val="20"/>
-              </w:rPr>
-              <w:t>,</w:t>
-            </w:r>
-          </w:p>
-          <w:p>
-            <w:pPr>
-              <w:rPr>
-                <w:rFonts w:ascii="Times New Roman" w:hAnsi="Times New Roman" w:cs="Times New Roman"/>
-                <w:sz w:val="20"/>
-                <w:szCs w:val="20"/>
-              </w:rPr>
-            </w:pPr>
-            <w:r>
-              <w:rPr>
-                <w:rFonts w:ascii="Times New Roman" w:hAnsi="Times New Roman" w:cs="Times New Roman"/>
-                <w:sz w:val="20"/>
-                <w:szCs w:val="20"/>
-              </w:rPr>
-              <w:t xml:space="preserve">Elizabeth </w:t>
-            </w:r>
-            <w:proofErr w:type="spellStart"/>
-            <w:r>
-              <w:rPr>
-                <w:rFonts w:ascii="Times New Roman" w:hAnsi="Times New Roman" w:cs="Times New Roman"/>
-                <w:sz w:val="20"/>
-                <w:szCs w:val="20"/>
-              </w:rPr>
-              <w:t>Nastoff</w:t>
-            </w:r>
-            <w:proofErr w:type="spellEnd"/>
+              <w:t>Joshua Koni, Marley Symmonds,</w:t>
+            </w:r>
+          </w:p>
+          <w:p>
+            <w:pPr>
+              <w:rPr>
+                <w:rFonts w:ascii="Times New Roman" w:hAnsi="Times New Roman" w:cs="Times New Roman"/>
+                <w:sz w:val="20"/>
+                <w:szCs w:val="20"/>
+              </w:rPr>
+            </w:pPr>
+            <w:r>
+              <w:rPr>
+                <w:rFonts w:ascii="Times New Roman" w:hAnsi="Times New Roman" w:cs="Times New Roman"/>
+                <w:sz w:val="20"/>
+                <w:szCs w:val="20"/>
+              </w:rPr>
+              <w:t>Elizabeth Nastoff</w:t>
+            </w:r>
           </w:p>
         </w:tc>
         <w:tc>
@@ -12791,96 +11654,24 @@
                 <w:sz w:val="20"/>
                 <w:szCs w:val="20"/>
               </w:rPr>
-              <w:t xml:space="preserve">def </w:t>
-            </w:r>
-            <w:proofErr w:type="gramStart"/>
-            <w:r>
-              <w:rPr>
-                <w:rFonts w:ascii="Times New Roman" w:hAnsi="Times New Roman" w:cs="Times New Roman"/>
-                <w:sz w:val="20"/>
-                <w:szCs w:val="20"/>
-              </w:rPr>
-              <w:t>main(</w:t>
-            </w:r>
-            <w:proofErr w:type="gramEnd"/>
-            <w:r>
-              <w:rPr>
-                <w:rFonts w:ascii="Times New Roman" w:hAnsi="Times New Roman" w:cs="Times New Roman"/>
-                <w:sz w:val="20"/>
-                <w:szCs w:val="20"/>
-              </w:rPr>
-              <w:t>)</w:t>
-            </w:r>
-          </w:p>
-          <w:p>
-            <w:pPr>
-              <w:rPr>
-                <w:rFonts w:ascii="Times New Roman" w:hAnsi="Times New Roman" w:cs="Times New Roman"/>
-                <w:sz w:val="20"/>
-                <w:szCs w:val="20"/>
-              </w:rPr>
-            </w:pPr>
-            <w:r>
-              <w:rPr>
-                <w:rFonts w:ascii="Times New Roman" w:hAnsi="Times New Roman" w:cs="Times New Roman"/>
-                <w:sz w:val="20"/>
-                <w:szCs w:val="20"/>
-              </w:rPr>
-              <w:t xml:space="preserve">def </w:t>
-            </w:r>
-            <w:proofErr w:type="spellStart"/>
-            <w:r>
-              <w:rPr>
-                <w:rFonts w:ascii="Times New Roman" w:hAnsi="Times New Roman" w:cs="Times New Roman"/>
-                <w:sz w:val="20"/>
-                <w:szCs w:val="20"/>
-              </w:rPr>
-              <w:t>Piece_</w:t>
-            </w:r>
-            <w:proofErr w:type="gramStart"/>
-            <w:r>
-              <w:rPr>
-                <w:rFonts w:ascii="Times New Roman" w:hAnsi="Times New Roman" w:cs="Times New Roman"/>
-                <w:sz w:val="20"/>
-                <w:szCs w:val="20"/>
-              </w:rPr>
-              <w:t>Location</w:t>
-            </w:r>
-            <w:proofErr w:type="spellEnd"/>
-            <w:r>
-              <w:rPr>
-                <w:rFonts w:ascii="Times New Roman" w:hAnsi="Times New Roman" w:cs="Times New Roman"/>
-                <w:sz w:val="20"/>
-                <w:szCs w:val="20"/>
-              </w:rPr>
-              <w:t>(</w:t>
-            </w:r>
-            <w:proofErr w:type="gramEnd"/>
-            <w:r>
-              <w:rPr>
-                <w:rFonts w:ascii="Times New Roman" w:hAnsi="Times New Roman" w:cs="Times New Roman"/>
-                <w:sz w:val="20"/>
-                <w:szCs w:val="20"/>
-              </w:rPr>
-              <w:t xml:space="preserve">), def </w:t>
-            </w:r>
-            <w:proofErr w:type="spellStart"/>
-            <w:r>
-              <w:rPr>
-                <w:rFonts w:ascii="Times New Roman" w:hAnsi="Times New Roman" w:cs="Times New Roman"/>
-                <w:sz w:val="20"/>
-                <w:szCs w:val="20"/>
-              </w:rPr>
-              <w:t>make_board</w:t>
-            </w:r>
-            <w:proofErr w:type="spellEnd"/>
-            <w:r>
-              <w:rPr>
-                <w:rFonts w:ascii="Times New Roman" w:hAnsi="Times New Roman" w:cs="Times New Roman"/>
-                <w:sz w:val="20"/>
-                <w:szCs w:val="20"/>
-              </w:rPr>
-              <w:t>()</w:t>
+              <w:t>def main()</w:t>
+            </w:r>
+          </w:p>
+          <w:p>
+            <w:pPr>
+              <w:rPr>
+                <w:rFonts w:ascii="Times New Roman" w:hAnsi="Times New Roman" w:cs="Times New Roman"/>
+                <w:sz w:val="20"/>
+                <w:szCs w:val="20"/>
+              </w:rPr>
+            </w:pPr>
+            <w:r>
+              <w:rPr>
+                <w:rFonts w:ascii="Times New Roman" w:hAnsi="Times New Roman" w:cs="Times New Roman"/>
+                <w:sz w:val="20"/>
+                <w:szCs w:val="20"/>
+              </w:rPr>
+              <w:t>def Piece_Location(), def make_board()</w:t>
             </w:r>
           </w:p>
         </w:tc>
@@ -12902,71 +11693,25 @@
                 <w:sz w:val="20"/>
                 <w:szCs w:val="20"/>
               </w:rPr>
-              <w:t xml:space="preserve">Joshua </w:t>
-            </w:r>
-            <w:proofErr w:type="spellStart"/>
-            <w:r>
-              <w:rPr>
-                <w:rFonts w:ascii="Times New Roman" w:hAnsi="Times New Roman" w:cs="Times New Roman"/>
-                <w:sz w:val="20"/>
-                <w:szCs w:val="20"/>
-              </w:rPr>
-              <w:t>Koni</w:t>
-            </w:r>
-            <w:proofErr w:type="spellEnd"/>
-            <w:r>
-              <w:rPr>
-                <w:rFonts w:ascii="Times New Roman" w:hAnsi="Times New Roman" w:cs="Times New Roman"/>
-                <w:sz w:val="20"/>
-                <w:szCs w:val="20"/>
-              </w:rPr>
-              <w:t xml:space="preserve">, Marley </w:t>
-            </w:r>
-            <w:proofErr w:type="spellStart"/>
-            <w:r>
-              <w:rPr>
-                <w:rFonts w:ascii="Times New Roman" w:hAnsi="Times New Roman" w:cs="Times New Roman"/>
-                <w:sz w:val="20"/>
-                <w:szCs w:val="20"/>
-              </w:rPr>
-              <w:t>Symmonds</w:t>
-            </w:r>
-            <w:proofErr w:type="spellEnd"/>
-            <w:r>
-              <w:rPr>
-                <w:rFonts w:ascii="Times New Roman" w:hAnsi="Times New Roman" w:cs="Times New Roman"/>
-                <w:sz w:val="20"/>
-                <w:szCs w:val="20"/>
-              </w:rPr>
-              <w:t>,</w:t>
-            </w:r>
-          </w:p>
-          <w:p>
-            <w:pPr>
-              <w:rPr>
-                <w:rFonts w:ascii="Times New Roman" w:hAnsi="Times New Roman" w:cs="Times New Roman"/>
-                <w:sz w:val="20"/>
-                <w:szCs w:val="20"/>
-              </w:rPr>
-            </w:pPr>
-            <w:r>
-              <w:rPr>
-                <w:rFonts w:ascii="Times New Roman" w:hAnsi="Times New Roman" w:cs="Times New Roman"/>
-                <w:sz w:val="20"/>
-                <w:szCs w:val="20"/>
-              </w:rPr>
-              <w:t xml:space="preserve">Elizabeth </w:t>
-            </w:r>
-            <w:proofErr w:type="spellStart"/>
-            <w:r>
-              <w:rPr>
-                <w:rFonts w:ascii="Times New Roman" w:hAnsi="Times New Roman" w:cs="Times New Roman"/>
-                <w:sz w:val="20"/>
-                <w:szCs w:val="20"/>
-              </w:rPr>
-              <w:t>Nastoff</w:t>
-            </w:r>
-            <w:proofErr w:type="spellEnd"/>
+              <w:t>Joshua Koni, Marley Symmonds,</w:t>
+            </w:r>
+          </w:p>
+          <w:p>
+            <w:pPr>
+              <w:rPr>
+                <w:rFonts w:ascii="Times New Roman" w:hAnsi="Times New Roman" w:cs="Times New Roman"/>
+                <w:sz w:val="20"/>
+                <w:szCs w:val="20"/>
+              </w:rPr>
+            </w:pPr>
+            <w:r>
+              <w:rPr>
+                <w:rFonts w:ascii="Times New Roman" w:hAnsi="Times New Roman" w:cs="Times New Roman"/>
+                <w:sz w:val="20"/>
+                <w:szCs w:val="20"/>
+              </w:rPr>
+              <w:t>Elizabeth Nastoff</w:t>
+            </w:r>
           </w:p>
         </w:tc>
         <w:tc>
@@ -13084,96 +11829,24 @@
                 <w:sz w:val="20"/>
                 <w:szCs w:val="20"/>
               </w:rPr>
-              <w:t xml:space="preserve">def </w:t>
-            </w:r>
-            <w:proofErr w:type="gramStart"/>
-            <w:r>
-              <w:rPr>
-                <w:rFonts w:ascii="Times New Roman" w:hAnsi="Times New Roman" w:cs="Times New Roman"/>
-                <w:sz w:val="20"/>
-                <w:szCs w:val="20"/>
-              </w:rPr>
-              <w:t>main(</w:t>
-            </w:r>
-            <w:proofErr w:type="gramEnd"/>
-            <w:r>
-              <w:rPr>
-                <w:rFonts w:ascii="Times New Roman" w:hAnsi="Times New Roman" w:cs="Times New Roman"/>
-                <w:sz w:val="20"/>
-                <w:szCs w:val="20"/>
-              </w:rPr>
-              <w:t>)</w:t>
-            </w:r>
-          </w:p>
-          <w:p>
-            <w:pPr>
-              <w:rPr>
-                <w:rFonts w:ascii="Times New Roman" w:hAnsi="Times New Roman" w:cs="Times New Roman"/>
-                <w:sz w:val="20"/>
-                <w:szCs w:val="20"/>
-              </w:rPr>
-            </w:pPr>
-            <w:r>
-              <w:rPr>
-                <w:rFonts w:ascii="Times New Roman" w:hAnsi="Times New Roman" w:cs="Times New Roman"/>
-                <w:sz w:val="20"/>
-                <w:szCs w:val="20"/>
-              </w:rPr>
-              <w:t xml:space="preserve">def </w:t>
-            </w:r>
-            <w:proofErr w:type="spellStart"/>
-            <w:r>
-              <w:rPr>
-                <w:rFonts w:ascii="Times New Roman" w:hAnsi="Times New Roman" w:cs="Times New Roman"/>
-                <w:sz w:val="20"/>
-                <w:szCs w:val="20"/>
-              </w:rPr>
-              <w:t>Piece_</w:t>
-            </w:r>
-            <w:proofErr w:type="gramStart"/>
-            <w:r>
-              <w:rPr>
-                <w:rFonts w:ascii="Times New Roman" w:hAnsi="Times New Roman" w:cs="Times New Roman"/>
-                <w:sz w:val="20"/>
-                <w:szCs w:val="20"/>
-              </w:rPr>
-              <w:t>Location</w:t>
-            </w:r>
-            <w:proofErr w:type="spellEnd"/>
-            <w:r>
-              <w:rPr>
-                <w:rFonts w:ascii="Times New Roman" w:hAnsi="Times New Roman" w:cs="Times New Roman"/>
-                <w:sz w:val="20"/>
-                <w:szCs w:val="20"/>
-              </w:rPr>
-              <w:t>(</w:t>
-            </w:r>
-            <w:proofErr w:type="gramEnd"/>
-            <w:r>
-              <w:rPr>
-                <w:rFonts w:ascii="Times New Roman" w:hAnsi="Times New Roman" w:cs="Times New Roman"/>
-                <w:sz w:val="20"/>
-                <w:szCs w:val="20"/>
-              </w:rPr>
-              <w:t xml:space="preserve">), def </w:t>
-            </w:r>
-            <w:proofErr w:type="spellStart"/>
-            <w:r>
-              <w:rPr>
-                <w:rFonts w:ascii="Times New Roman" w:hAnsi="Times New Roman" w:cs="Times New Roman"/>
-                <w:sz w:val="20"/>
-                <w:szCs w:val="20"/>
-              </w:rPr>
-              <w:t>make_board</w:t>
-            </w:r>
-            <w:proofErr w:type="spellEnd"/>
-            <w:r>
-              <w:rPr>
-                <w:rFonts w:ascii="Times New Roman" w:hAnsi="Times New Roman" w:cs="Times New Roman"/>
-                <w:sz w:val="20"/>
-                <w:szCs w:val="20"/>
-              </w:rPr>
-              <w:t>()</w:t>
+              <w:t>def main()</w:t>
+            </w:r>
+          </w:p>
+          <w:p>
+            <w:pPr>
+              <w:rPr>
+                <w:rFonts w:ascii="Times New Roman" w:hAnsi="Times New Roman" w:cs="Times New Roman"/>
+                <w:sz w:val="20"/>
+                <w:szCs w:val="20"/>
+              </w:rPr>
+            </w:pPr>
+            <w:r>
+              <w:rPr>
+                <w:rFonts w:ascii="Times New Roman" w:hAnsi="Times New Roman" w:cs="Times New Roman"/>
+                <w:sz w:val="20"/>
+                <w:szCs w:val="20"/>
+              </w:rPr>
+              <w:t>def Piece_Location(), def make_board()</w:t>
             </w:r>
           </w:p>
         </w:tc>
@@ -13195,71 +11868,25 @@
                 <w:sz w:val="20"/>
                 <w:szCs w:val="20"/>
               </w:rPr>
-              <w:t xml:space="preserve">Joshua </w:t>
-            </w:r>
-            <w:proofErr w:type="spellStart"/>
-            <w:r>
-              <w:rPr>
-                <w:rFonts w:ascii="Times New Roman" w:hAnsi="Times New Roman" w:cs="Times New Roman"/>
-                <w:sz w:val="20"/>
-                <w:szCs w:val="20"/>
-              </w:rPr>
-              <w:t>Koni</w:t>
-            </w:r>
-            <w:proofErr w:type="spellEnd"/>
-            <w:r>
-              <w:rPr>
-                <w:rFonts w:ascii="Times New Roman" w:hAnsi="Times New Roman" w:cs="Times New Roman"/>
-                <w:sz w:val="20"/>
-                <w:szCs w:val="20"/>
-              </w:rPr>
-              <w:t xml:space="preserve">, Marley </w:t>
-            </w:r>
-            <w:proofErr w:type="spellStart"/>
-            <w:r>
-              <w:rPr>
-                <w:rFonts w:ascii="Times New Roman" w:hAnsi="Times New Roman" w:cs="Times New Roman"/>
-                <w:sz w:val="20"/>
-                <w:szCs w:val="20"/>
-              </w:rPr>
-              <w:t>Symmonds</w:t>
-            </w:r>
-            <w:proofErr w:type="spellEnd"/>
-            <w:r>
-              <w:rPr>
-                <w:rFonts w:ascii="Times New Roman" w:hAnsi="Times New Roman" w:cs="Times New Roman"/>
-                <w:sz w:val="20"/>
-                <w:szCs w:val="20"/>
-              </w:rPr>
-              <w:t>,</w:t>
-            </w:r>
-          </w:p>
-          <w:p>
-            <w:pPr>
-              <w:rPr>
-                <w:rFonts w:ascii="Times New Roman" w:hAnsi="Times New Roman" w:cs="Times New Roman"/>
-                <w:sz w:val="20"/>
-                <w:szCs w:val="20"/>
-              </w:rPr>
-            </w:pPr>
-            <w:r>
-              <w:rPr>
-                <w:rFonts w:ascii="Times New Roman" w:hAnsi="Times New Roman" w:cs="Times New Roman"/>
-                <w:sz w:val="20"/>
-                <w:szCs w:val="20"/>
-              </w:rPr>
-              <w:t xml:space="preserve">Elizabeth </w:t>
-            </w:r>
-            <w:proofErr w:type="spellStart"/>
-            <w:r>
-              <w:rPr>
-                <w:rFonts w:ascii="Times New Roman" w:hAnsi="Times New Roman" w:cs="Times New Roman"/>
-                <w:sz w:val="20"/>
-                <w:szCs w:val="20"/>
-              </w:rPr>
-              <w:t>Nastoff</w:t>
-            </w:r>
-            <w:proofErr w:type="spellEnd"/>
+              <w:t>Joshua Koni, Marley Symmonds,</w:t>
+            </w:r>
+          </w:p>
+          <w:p>
+            <w:pPr>
+              <w:rPr>
+                <w:rFonts w:ascii="Times New Roman" w:hAnsi="Times New Roman" w:cs="Times New Roman"/>
+                <w:sz w:val="20"/>
+                <w:szCs w:val="20"/>
+              </w:rPr>
+            </w:pPr>
+            <w:r>
+              <w:rPr>
+                <w:rFonts w:ascii="Times New Roman" w:hAnsi="Times New Roman" w:cs="Times New Roman"/>
+                <w:sz w:val="20"/>
+                <w:szCs w:val="20"/>
+              </w:rPr>
+              <w:t>Elizabeth Nastoff</w:t>
+            </w:r>
           </w:p>
         </w:tc>
         <w:tc>
@@ -13393,25 +12020,7 @@
                 <w:sz w:val="20"/>
                 <w:szCs w:val="20"/>
               </w:rPr>
-              <w:t xml:space="preserve">def </w:t>
-            </w:r>
-            <w:proofErr w:type="gramStart"/>
-            <w:r>
-              <w:rPr>
-                <w:rFonts w:ascii="Times New Roman" w:hAnsi="Times New Roman" w:cs="Times New Roman"/>
-                <w:sz w:val="20"/>
-                <w:szCs w:val="20"/>
-              </w:rPr>
-              <w:t>main(</w:t>
-            </w:r>
-            <w:proofErr w:type="gramEnd"/>
-            <w:r>
-              <w:rPr>
-                <w:rFonts w:ascii="Times New Roman" w:hAnsi="Times New Roman" w:cs="Times New Roman"/>
-                <w:sz w:val="20"/>
-                <w:szCs w:val="20"/>
-              </w:rPr>
-              <w:t>)</w:t>
+              <w:t>def main()</w:t>
             </w:r>
           </w:p>
         </w:tc>
@@ -13433,18 +12042,8 @@
                 <w:sz w:val="20"/>
                 <w:szCs w:val="20"/>
               </w:rPr>
-              <w:t xml:space="preserve">Marley </w:t>
-            </w:r>
-            <w:proofErr w:type="spellStart"/>
-            <w:r>
-              <w:rPr>
-                <w:rFonts w:ascii="Times New Roman" w:hAnsi="Times New Roman" w:cs="Times New Roman"/>
-                <w:sz w:val="20"/>
-                <w:szCs w:val="20"/>
-              </w:rPr>
-              <w:t>Symmonds</w:t>
-            </w:r>
-            <w:proofErr w:type="spellEnd"/>
+              <w:t>Marley Symmonds</w:t>
+            </w:r>
           </w:p>
         </w:tc>
         <w:tc>
@@ -13584,71 +12183,25 @@
                 <w:sz w:val="20"/>
                 <w:szCs w:val="20"/>
               </w:rPr>
-              <w:t xml:space="preserve">Joshua </w:t>
-            </w:r>
-            <w:proofErr w:type="spellStart"/>
-            <w:r>
-              <w:rPr>
-                <w:rFonts w:ascii="Times New Roman" w:hAnsi="Times New Roman" w:cs="Times New Roman"/>
-                <w:sz w:val="20"/>
-                <w:szCs w:val="20"/>
-              </w:rPr>
-              <w:t>Koni</w:t>
-            </w:r>
-            <w:proofErr w:type="spellEnd"/>
-            <w:r>
-              <w:rPr>
-                <w:rFonts w:ascii="Times New Roman" w:hAnsi="Times New Roman" w:cs="Times New Roman"/>
-                <w:sz w:val="20"/>
-                <w:szCs w:val="20"/>
-              </w:rPr>
-              <w:t xml:space="preserve">, Marley </w:t>
-            </w:r>
-            <w:proofErr w:type="spellStart"/>
-            <w:r>
-              <w:rPr>
-                <w:rFonts w:ascii="Times New Roman" w:hAnsi="Times New Roman" w:cs="Times New Roman"/>
-                <w:sz w:val="20"/>
-                <w:szCs w:val="20"/>
-              </w:rPr>
-              <w:t>Symmonds</w:t>
-            </w:r>
-            <w:proofErr w:type="spellEnd"/>
-            <w:r>
-              <w:rPr>
-                <w:rFonts w:ascii="Times New Roman" w:hAnsi="Times New Roman" w:cs="Times New Roman"/>
-                <w:sz w:val="20"/>
-                <w:szCs w:val="20"/>
-              </w:rPr>
-              <w:t>,</w:t>
-            </w:r>
-          </w:p>
-          <w:p>
-            <w:pPr>
-              <w:rPr>
-                <w:rFonts w:ascii="Times New Roman" w:hAnsi="Times New Roman" w:cs="Times New Roman"/>
-                <w:sz w:val="20"/>
-                <w:szCs w:val="20"/>
-              </w:rPr>
-            </w:pPr>
-            <w:r>
-              <w:rPr>
-                <w:rFonts w:ascii="Times New Roman" w:hAnsi="Times New Roman" w:cs="Times New Roman"/>
-                <w:sz w:val="20"/>
-                <w:szCs w:val="20"/>
-              </w:rPr>
-              <w:t xml:space="preserve">Elizabeth </w:t>
-            </w:r>
-            <w:proofErr w:type="spellStart"/>
-            <w:r>
-              <w:rPr>
-                <w:rFonts w:ascii="Times New Roman" w:hAnsi="Times New Roman" w:cs="Times New Roman"/>
-                <w:sz w:val="20"/>
-                <w:szCs w:val="20"/>
-              </w:rPr>
-              <w:t>Nastoff</w:t>
-            </w:r>
-            <w:proofErr w:type="spellEnd"/>
+              <w:t>Joshua Koni, Marley Symmonds,</w:t>
+            </w:r>
+          </w:p>
+          <w:p>
+            <w:pPr>
+              <w:rPr>
+                <w:rFonts w:ascii="Times New Roman" w:hAnsi="Times New Roman" w:cs="Times New Roman"/>
+                <w:sz w:val="20"/>
+                <w:szCs w:val="20"/>
+              </w:rPr>
+            </w:pPr>
+            <w:r>
+              <w:rPr>
+                <w:rFonts w:ascii="Times New Roman" w:hAnsi="Times New Roman" w:cs="Times New Roman"/>
+                <w:sz w:val="20"/>
+                <w:szCs w:val="20"/>
+              </w:rPr>
+              <w:t>Elizabeth Nastoff</w:t>
+            </w:r>
           </w:p>
         </w:tc>
         <w:tc>
@@ -13771,71 +12324,25 @@
                 <w:sz w:val="20"/>
                 <w:szCs w:val="20"/>
               </w:rPr>
-              <w:t xml:space="preserve">Joshua </w:t>
-            </w:r>
-            <w:proofErr w:type="spellStart"/>
-            <w:r>
-              <w:rPr>
-                <w:rFonts w:ascii="Times New Roman" w:hAnsi="Times New Roman" w:cs="Times New Roman"/>
-                <w:sz w:val="20"/>
-                <w:szCs w:val="20"/>
-              </w:rPr>
-              <w:t>Koni</w:t>
-            </w:r>
-            <w:proofErr w:type="spellEnd"/>
-            <w:r>
-              <w:rPr>
-                <w:rFonts w:ascii="Times New Roman" w:hAnsi="Times New Roman" w:cs="Times New Roman"/>
-                <w:sz w:val="20"/>
-                <w:szCs w:val="20"/>
-              </w:rPr>
-              <w:t xml:space="preserve">, Marley </w:t>
-            </w:r>
-            <w:proofErr w:type="spellStart"/>
-            <w:r>
-              <w:rPr>
-                <w:rFonts w:ascii="Times New Roman" w:hAnsi="Times New Roman" w:cs="Times New Roman"/>
-                <w:sz w:val="20"/>
-                <w:szCs w:val="20"/>
-              </w:rPr>
-              <w:t>Symmonds</w:t>
-            </w:r>
-            <w:proofErr w:type="spellEnd"/>
-            <w:r>
-              <w:rPr>
-                <w:rFonts w:ascii="Times New Roman" w:hAnsi="Times New Roman" w:cs="Times New Roman"/>
-                <w:sz w:val="20"/>
-                <w:szCs w:val="20"/>
-              </w:rPr>
-              <w:t>,</w:t>
-            </w:r>
-          </w:p>
-          <w:p>
-            <w:pPr>
-              <w:rPr>
-                <w:rFonts w:ascii="Times New Roman" w:hAnsi="Times New Roman" w:cs="Times New Roman"/>
-                <w:sz w:val="20"/>
-                <w:szCs w:val="20"/>
-              </w:rPr>
-            </w:pPr>
-            <w:r>
-              <w:rPr>
-                <w:rFonts w:ascii="Times New Roman" w:hAnsi="Times New Roman" w:cs="Times New Roman"/>
-                <w:sz w:val="20"/>
-                <w:szCs w:val="20"/>
-              </w:rPr>
-              <w:t xml:space="preserve">Elizabeth </w:t>
-            </w:r>
-            <w:proofErr w:type="spellStart"/>
-            <w:r>
-              <w:rPr>
-                <w:rFonts w:ascii="Times New Roman" w:hAnsi="Times New Roman" w:cs="Times New Roman"/>
-                <w:sz w:val="20"/>
-                <w:szCs w:val="20"/>
-              </w:rPr>
-              <w:t>Nastoff</w:t>
-            </w:r>
-            <w:proofErr w:type="spellEnd"/>
+              <w:t>Joshua Koni, Marley Symmonds,</w:t>
+            </w:r>
+          </w:p>
+          <w:p>
+            <w:pPr>
+              <w:rPr>
+                <w:rFonts w:ascii="Times New Roman" w:hAnsi="Times New Roman" w:cs="Times New Roman"/>
+                <w:sz w:val="20"/>
+                <w:szCs w:val="20"/>
+              </w:rPr>
+            </w:pPr>
+            <w:r>
+              <w:rPr>
+                <w:rFonts w:ascii="Times New Roman" w:hAnsi="Times New Roman" w:cs="Times New Roman"/>
+                <w:sz w:val="20"/>
+                <w:szCs w:val="20"/>
+              </w:rPr>
+              <w:t>Elizabeth Nastoff</w:t>
+            </w:r>
           </w:p>
         </w:tc>
         <w:tc>
@@ -13969,25 +12476,7 @@
                 <w:sz w:val="20"/>
                 <w:szCs w:val="20"/>
               </w:rPr>
-              <w:t xml:space="preserve">def </w:t>
-            </w:r>
-            <w:proofErr w:type="gramStart"/>
-            <w:r>
-              <w:rPr>
-                <w:rFonts w:ascii="Times New Roman" w:hAnsi="Times New Roman" w:cs="Times New Roman"/>
-                <w:sz w:val="20"/>
-                <w:szCs w:val="20"/>
-              </w:rPr>
-              <w:t>main(</w:t>
-            </w:r>
-            <w:proofErr w:type="gramEnd"/>
-            <w:r>
-              <w:rPr>
-                <w:rFonts w:ascii="Times New Roman" w:hAnsi="Times New Roman" w:cs="Times New Roman"/>
-                <w:sz w:val="20"/>
-                <w:szCs w:val="20"/>
-              </w:rPr>
-              <w:t>)</w:t>
+              <w:t>def main()</w:t>
             </w:r>
           </w:p>
         </w:tc>
@@ -14009,18 +12498,8 @@
                 <w:sz w:val="20"/>
                 <w:szCs w:val="20"/>
               </w:rPr>
-              <w:t xml:space="preserve">Joshua </w:t>
-            </w:r>
-            <w:proofErr w:type="spellStart"/>
-            <w:r>
-              <w:rPr>
-                <w:rFonts w:ascii="Times New Roman" w:hAnsi="Times New Roman" w:cs="Times New Roman"/>
-                <w:sz w:val="20"/>
-                <w:szCs w:val="20"/>
-              </w:rPr>
-              <w:t>Koni</w:t>
-            </w:r>
-            <w:proofErr w:type="spellEnd"/>
+              <w:t>Joshua Koni</w:t>
+            </w:r>
           </w:p>
         </w:tc>
         <w:tc>
@@ -14137,25 +12616,7 @@
                 <w:sz w:val="20"/>
                 <w:szCs w:val="20"/>
               </w:rPr>
-              <w:t xml:space="preserve">def </w:t>
-            </w:r>
-            <w:proofErr w:type="gramStart"/>
-            <w:r>
-              <w:rPr>
-                <w:rFonts w:ascii="Times New Roman" w:hAnsi="Times New Roman" w:cs="Times New Roman"/>
-                <w:sz w:val="20"/>
-                <w:szCs w:val="20"/>
-              </w:rPr>
-              <w:t>main(</w:t>
-            </w:r>
-            <w:proofErr w:type="gramEnd"/>
-            <w:r>
-              <w:rPr>
-                <w:rFonts w:ascii="Times New Roman" w:hAnsi="Times New Roman" w:cs="Times New Roman"/>
-                <w:sz w:val="20"/>
-                <w:szCs w:val="20"/>
-              </w:rPr>
-              <w:t>)</w:t>
+              <w:t>def main()</w:t>
             </w:r>
           </w:p>
         </w:tc>
@@ -14177,18 +12638,8 @@
                 <w:sz w:val="20"/>
                 <w:szCs w:val="20"/>
               </w:rPr>
-              <w:t xml:space="preserve">Joshua </w:t>
-            </w:r>
-            <w:proofErr w:type="spellStart"/>
-            <w:r>
-              <w:rPr>
-                <w:rFonts w:ascii="Times New Roman" w:hAnsi="Times New Roman" w:cs="Times New Roman"/>
-                <w:sz w:val="20"/>
-                <w:szCs w:val="20"/>
-              </w:rPr>
-              <w:t>Koni</w:t>
-            </w:r>
-            <w:proofErr w:type="spellEnd"/>
+              <w:t>Joshua Koni</w:t>
+            </w:r>
           </w:p>
           <w:p>
             <w:pPr>
@@ -14331,25 +12782,7 @@
                 <w:sz w:val="20"/>
                 <w:szCs w:val="20"/>
               </w:rPr>
-              <w:t xml:space="preserve">def </w:t>
-            </w:r>
-            <w:proofErr w:type="gramStart"/>
-            <w:r>
-              <w:rPr>
-                <w:rFonts w:ascii="Times New Roman" w:hAnsi="Times New Roman" w:cs="Times New Roman"/>
-                <w:sz w:val="20"/>
-                <w:szCs w:val="20"/>
-              </w:rPr>
-              <w:t>main(</w:t>
-            </w:r>
-            <w:proofErr w:type="gramEnd"/>
-            <w:r>
-              <w:rPr>
-                <w:rFonts w:ascii="Times New Roman" w:hAnsi="Times New Roman" w:cs="Times New Roman"/>
-                <w:sz w:val="20"/>
-                <w:szCs w:val="20"/>
-              </w:rPr>
-              <w:t>)</w:t>
+              <w:t>def main()</w:t>
             </w:r>
           </w:p>
         </w:tc>
@@ -14371,18 +12804,8 @@
                 <w:sz w:val="20"/>
                 <w:szCs w:val="20"/>
               </w:rPr>
-              <w:t xml:space="preserve">Joshua </w:t>
-            </w:r>
-            <w:proofErr w:type="spellStart"/>
-            <w:r>
-              <w:rPr>
-                <w:rFonts w:ascii="Times New Roman" w:hAnsi="Times New Roman" w:cs="Times New Roman"/>
-                <w:sz w:val="20"/>
-                <w:szCs w:val="20"/>
-              </w:rPr>
-              <w:t>Koni</w:t>
-            </w:r>
-            <w:proofErr w:type="spellEnd"/>
+              <w:t>Joshua Koni</w:t>
+            </w:r>
           </w:p>
           <w:p>
             <w:pPr>
@@ -14508,25 +12931,7 @@
                 <w:sz w:val="20"/>
                 <w:szCs w:val="20"/>
               </w:rPr>
-              <w:t xml:space="preserve">def </w:t>
-            </w:r>
-            <w:proofErr w:type="gramStart"/>
-            <w:r>
-              <w:rPr>
-                <w:rFonts w:ascii="Times New Roman" w:hAnsi="Times New Roman" w:cs="Times New Roman"/>
-                <w:sz w:val="20"/>
-                <w:szCs w:val="20"/>
-              </w:rPr>
-              <w:t>main(</w:t>
-            </w:r>
-            <w:proofErr w:type="gramEnd"/>
-            <w:r>
-              <w:rPr>
-                <w:rFonts w:ascii="Times New Roman" w:hAnsi="Times New Roman" w:cs="Times New Roman"/>
-                <w:sz w:val="20"/>
-                <w:szCs w:val="20"/>
-              </w:rPr>
-              <w:t>)</w:t>
+              <w:t>def main()</w:t>
             </w:r>
           </w:p>
         </w:tc>
@@ -14548,18 +12953,8 @@
                 <w:sz w:val="20"/>
                 <w:szCs w:val="20"/>
               </w:rPr>
-              <w:t xml:space="preserve">Joshua </w:t>
-            </w:r>
-            <w:proofErr w:type="spellStart"/>
-            <w:r>
-              <w:rPr>
-                <w:rFonts w:ascii="Times New Roman" w:hAnsi="Times New Roman" w:cs="Times New Roman"/>
-                <w:sz w:val="20"/>
-                <w:szCs w:val="20"/>
-              </w:rPr>
-              <w:t>Koni</w:t>
-            </w:r>
-            <w:proofErr w:type="spellEnd"/>
+              <w:t>Joshua Koni</w:t>
+            </w:r>
           </w:p>
           <w:p>
             <w:pPr>
@@ -14962,104 +13357,30 @@
                 <w:szCs w:val="20"/>
               </w:rPr>
             </w:pPr>
-            <w:proofErr w:type="spellStart"/>
-            <w:r>
-              <w:rPr>
-                <w:rFonts w:ascii="Times New Roman" w:hAnsi="Times New Roman" w:cs="Times New Roman"/>
-                <w:sz w:val="20"/>
-                <w:szCs w:val="20"/>
-              </w:rPr>
-              <w:t>Piece_</w:t>
-            </w:r>
-            <w:proofErr w:type="gramStart"/>
-            <w:r>
-              <w:rPr>
-                <w:rFonts w:ascii="Times New Roman" w:hAnsi="Times New Roman" w:cs="Times New Roman"/>
-                <w:sz w:val="20"/>
-                <w:szCs w:val="20"/>
-              </w:rPr>
-              <w:t>Location</w:t>
-            </w:r>
-            <w:proofErr w:type="spellEnd"/>
-            <w:r>
-              <w:rPr>
-                <w:rFonts w:ascii="Times New Roman" w:hAnsi="Times New Roman" w:cs="Times New Roman"/>
-                <w:sz w:val="20"/>
-                <w:szCs w:val="20"/>
-              </w:rPr>
-              <w:t>(</w:t>
-            </w:r>
-            <w:proofErr w:type="gramEnd"/>
-            <w:r>
-              <w:rPr>
-                <w:rFonts w:ascii="Times New Roman" w:hAnsi="Times New Roman" w:cs="Times New Roman"/>
-                <w:sz w:val="20"/>
-                <w:szCs w:val="20"/>
-              </w:rPr>
-              <w:t xml:space="preserve">x, y. </w:t>
-            </w:r>
-            <w:proofErr w:type="spellStart"/>
-            <w:r>
-              <w:rPr>
-                <w:rFonts w:ascii="Times New Roman" w:hAnsi="Times New Roman" w:cs="Times New Roman"/>
-                <w:sz w:val="20"/>
-                <w:szCs w:val="20"/>
-              </w:rPr>
-              <w:t>spots_Dict</w:t>
-            </w:r>
-            <w:proofErr w:type="spellEnd"/>
-            <w:r>
-              <w:rPr>
-                <w:rFonts w:ascii="Times New Roman" w:hAnsi="Times New Roman" w:cs="Times New Roman"/>
-                <w:sz w:val="20"/>
-                <w:szCs w:val="20"/>
-              </w:rPr>
-              <w:t>),</w:t>
-            </w:r>
-          </w:p>
-          <w:p>
-            <w:pPr>
-              <w:rPr>
-                <w:rFonts w:ascii="Times New Roman" w:hAnsi="Times New Roman" w:cs="Times New Roman"/>
-                <w:sz w:val="20"/>
-                <w:szCs w:val="20"/>
-              </w:rPr>
-            </w:pPr>
-            <w:proofErr w:type="spellStart"/>
-            <w:r>
-              <w:rPr>
-                <w:rFonts w:ascii="Times New Roman" w:hAnsi="Times New Roman" w:cs="Times New Roman"/>
-                <w:sz w:val="20"/>
-                <w:szCs w:val="20"/>
-              </w:rPr>
-              <w:t>Piece_Location_Test</w:t>
-            </w:r>
-            <w:proofErr w:type="spellEnd"/>
-            <w:r>
-              <w:rPr>
-                <w:rFonts w:ascii="Times New Roman" w:hAnsi="Times New Roman" w:cs="Times New Roman"/>
-                <w:sz w:val="20"/>
-                <w:szCs w:val="20"/>
-              </w:rPr>
-              <w:t>(</w:t>
-            </w:r>
-            <w:proofErr w:type="spellStart"/>
-            <w:r>
-              <w:rPr>
-                <w:rFonts w:ascii="Times New Roman" w:hAnsi="Times New Roman" w:cs="Times New Roman"/>
-                <w:sz w:val="20"/>
-                <w:szCs w:val="20"/>
-              </w:rPr>
-              <w:t>spots_Dict</w:t>
-            </w:r>
-            <w:proofErr w:type="spellEnd"/>
-            <w:r>
-              <w:rPr>
-                <w:rFonts w:ascii="Times New Roman" w:hAnsi="Times New Roman" w:cs="Times New Roman"/>
-                <w:sz w:val="20"/>
-                <w:szCs w:val="20"/>
-              </w:rPr>
-              <w:t>)</w:t>
+            <w:r>
+              <w:rPr>
+                <w:rFonts w:ascii="Times New Roman" w:hAnsi="Times New Roman" w:cs="Times New Roman"/>
+                <w:sz w:val="20"/>
+                <w:szCs w:val="20"/>
+              </w:rPr>
+              <w:t>Piece_Location(x, y. spots_Dict),</w:t>
+            </w:r>
+          </w:p>
+          <w:p>
+            <w:pPr>
+              <w:rPr>
+                <w:rFonts w:ascii="Times New Roman" w:hAnsi="Times New Roman" w:cs="Times New Roman"/>
+                <w:sz w:val="20"/>
+                <w:szCs w:val="20"/>
+              </w:rPr>
+            </w:pPr>
+            <w:r>
+              <w:rPr>
+                <w:rFonts w:ascii="Times New Roman" w:hAnsi="Times New Roman" w:cs="Times New Roman"/>
+                <w:sz w:val="20"/>
+                <w:szCs w:val="20"/>
+              </w:rPr>
+              <w:t>Piece_Location_Test(spots_Dict)</w:t>
             </w:r>
           </w:p>
           <w:p>
@@ -15084,77 +13405,21 @@
                 <w:szCs w:val="20"/>
               </w:rPr>
             </w:pPr>
-            <w:proofErr w:type="spellStart"/>
-            <w:r>
-              <w:rPr>
-                <w:rFonts w:ascii="Times New Roman" w:hAnsi="Times New Roman" w:cs="Times New Roman"/>
-                <w:sz w:val="20"/>
-                <w:szCs w:val="20"/>
-              </w:rPr>
-              <w:t>Piece_</w:t>
-            </w:r>
-            <w:proofErr w:type="gramStart"/>
-            <w:r>
-              <w:rPr>
-                <w:rFonts w:ascii="Times New Roman" w:hAnsi="Times New Roman" w:cs="Times New Roman"/>
-                <w:sz w:val="20"/>
-                <w:szCs w:val="20"/>
-              </w:rPr>
-              <w:t>Location</w:t>
-            </w:r>
-            <w:proofErr w:type="spellEnd"/>
-            <w:r>
-              <w:rPr>
-                <w:rFonts w:ascii="Times New Roman" w:hAnsi="Times New Roman" w:cs="Times New Roman"/>
-                <w:sz w:val="20"/>
-                <w:szCs w:val="20"/>
-              </w:rPr>
-              <w:t>(</w:t>
-            </w:r>
-            <w:proofErr w:type="gramEnd"/>
-            <w:r>
-              <w:rPr>
-                <w:rFonts w:ascii="Times New Roman" w:hAnsi="Times New Roman" w:cs="Times New Roman"/>
-                <w:sz w:val="20"/>
-                <w:szCs w:val="20"/>
-              </w:rPr>
-              <w:t xml:space="preserve">) returns true is the x and y values input are in the range of an item in </w:t>
-            </w:r>
-            <w:proofErr w:type="spellStart"/>
-            <w:r>
-              <w:rPr>
-                <w:rFonts w:ascii="Times New Roman" w:hAnsi="Times New Roman" w:cs="Times New Roman"/>
-                <w:sz w:val="20"/>
-                <w:szCs w:val="20"/>
-              </w:rPr>
-              <w:t>spots_Dict</w:t>
-            </w:r>
-            <w:proofErr w:type="spellEnd"/>
-            <w:r>
-              <w:rPr>
-                <w:rFonts w:ascii="Times New Roman" w:hAnsi="Times New Roman" w:cs="Times New Roman"/>
-                <w:sz w:val="20"/>
-                <w:szCs w:val="20"/>
-              </w:rPr>
-              <w:t xml:space="preserve">. </w:t>
-            </w:r>
-            <w:proofErr w:type="spellStart"/>
-            <w:r>
-              <w:rPr>
-                <w:rFonts w:ascii="Times New Roman" w:hAnsi="Times New Roman" w:cs="Times New Roman"/>
-                <w:sz w:val="20"/>
-                <w:szCs w:val="20"/>
-              </w:rPr>
-              <w:t>Piece_Location_Test</w:t>
-            </w:r>
-            <w:proofErr w:type="spellEnd"/>
-            <w:r>
-              <w:rPr>
-                <w:rFonts w:ascii="Times New Roman" w:hAnsi="Times New Roman" w:cs="Times New Roman"/>
-                <w:sz w:val="20"/>
-                <w:szCs w:val="20"/>
-              </w:rPr>
-              <w:t>()</w:t>
+            <w:r>
+              <w:rPr>
+                <w:rFonts w:ascii="Times New Roman" w:hAnsi="Times New Roman" w:cs="Times New Roman"/>
+                <w:sz w:val="20"/>
+                <w:szCs w:val="20"/>
+              </w:rPr>
+              <w:t xml:space="preserve">Piece_Location() returns true is the x and y values input are in the range of an item in spots_Dict. </w:t>
+            </w:r>
+            <w:r>
+              <w:rPr>
+                <w:rFonts w:ascii="Times New Roman" w:hAnsi="Times New Roman" w:cs="Times New Roman"/>
+                <w:sz w:val="20"/>
+                <w:szCs w:val="20"/>
+              </w:rPr>
+              <w:t>Piece_Location_Test()</w:t>
             </w:r>
             <w:r>
               <w:rPr>
@@ -15301,104 +13566,30 @@
                 <w:szCs w:val="20"/>
               </w:rPr>
             </w:pPr>
-            <w:proofErr w:type="spellStart"/>
-            <w:r>
-              <w:rPr>
-                <w:rFonts w:ascii="Times New Roman" w:hAnsi="Times New Roman" w:cs="Times New Roman"/>
-                <w:sz w:val="20"/>
-                <w:szCs w:val="20"/>
-              </w:rPr>
-              <w:t>Piece_</w:t>
-            </w:r>
-            <w:proofErr w:type="gramStart"/>
-            <w:r>
-              <w:rPr>
-                <w:rFonts w:ascii="Times New Roman" w:hAnsi="Times New Roman" w:cs="Times New Roman"/>
-                <w:sz w:val="20"/>
-                <w:szCs w:val="20"/>
-              </w:rPr>
-              <w:t>Location</w:t>
-            </w:r>
-            <w:proofErr w:type="spellEnd"/>
-            <w:r>
-              <w:rPr>
-                <w:rFonts w:ascii="Times New Roman" w:hAnsi="Times New Roman" w:cs="Times New Roman"/>
-                <w:sz w:val="20"/>
-                <w:szCs w:val="20"/>
-              </w:rPr>
-              <w:t>(</w:t>
-            </w:r>
-            <w:proofErr w:type="gramEnd"/>
-            <w:r>
-              <w:rPr>
-                <w:rFonts w:ascii="Times New Roman" w:hAnsi="Times New Roman" w:cs="Times New Roman"/>
-                <w:sz w:val="20"/>
-                <w:szCs w:val="20"/>
-              </w:rPr>
-              <w:t xml:space="preserve">x, y. </w:t>
-            </w:r>
-            <w:proofErr w:type="spellStart"/>
-            <w:r>
-              <w:rPr>
-                <w:rFonts w:ascii="Times New Roman" w:hAnsi="Times New Roman" w:cs="Times New Roman"/>
-                <w:sz w:val="20"/>
-                <w:szCs w:val="20"/>
-              </w:rPr>
-              <w:t>spots_Dict</w:t>
-            </w:r>
-            <w:proofErr w:type="spellEnd"/>
-            <w:r>
-              <w:rPr>
-                <w:rFonts w:ascii="Times New Roman" w:hAnsi="Times New Roman" w:cs="Times New Roman"/>
-                <w:sz w:val="20"/>
-                <w:szCs w:val="20"/>
-              </w:rPr>
-              <w:t>),</w:t>
-            </w:r>
-          </w:p>
-          <w:p>
-            <w:pPr>
-              <w:rPr>
-                <w:rFonts w:ascii="Times New Roman" w:hAnsi="Times New Roman" w:cs="Times New Roman"/>
-                <w:sz w:val="20"/>
-                <w:szCs w:val="20"/>
-              </w:rPr>
-            </w:pPr>
-            <w:proofErr w:type="spellStart"/>
-            <w:r>
-              <w:rPr>
-                <w:rFonts w:ascii="Times New Roman" w:hAnsi="Times New Roman" w:cs="Times New Roman"/>
-                <w:sz w:val="20"/>
-                <w:szCs w:val="20"/>
-              </w:rPr>
-              <w:t>Piece_Location_Test</w:t>
-            </w:r>
-            <w:proofErr w:type="spellEnd"/>
-            <w:r>
-              <w:rPr>
-                <w:rFonts w:ascii="Times New Roman" w:hAnsi="Times New Roman" w:cs="Times New Roman"/>
-                <w:sz w:val="20"/>
-                <w:szCs w:val="20"/>
-              </w:rPr>
-              <w:t>(</w:t>
-            </w:r>
-            <w:proofErr w:type="spellStart"/>
-            <w:r>
-              <w:rPr>
-                <w:rFonts w:ascii="Times New Roman" w:hAnsi="Times New Roman" w:cs="Times New Roman"/>
-                <w:sz w:val="20"/>
-                <w:szCs w:val="20"/>
-              </w:rPr>
-              <w:t>spots_Dict</w:t>
-            </w:r>
-            <w:proofErr w:type="spellEnd"/>
-            <w:r>
-              <w:rPr>
-                <w:rFonts w:ascii="Times New Roman" w:hAnsi="Times New Roman" w:cs="Times New Roman"/>
-                <w:sz w:val="20"/>
-                <w:szCs w:val="20"/>
-              </w:rPr>
-              <w:t>)</w:t>
+            <w:r>
+              <w:rPr>
+                <w:rFonts w:ascii="Times New Roman" w:hAnsi="Times New Roman" w:cs="Times New Roman"/>
+                <w:sz w:val="20"/>
+                <w:szCs w:val="20"/>
+              </w:rPr>
+              <w:t>Piece_Location(x, y. spots_Dict),</w:t>
+            </w:r>
+          </w:p>
+          <w:p>
+            <w:pPr>
+              <w:rPr>
+                <w:rFonts w:ascii="Times New Roman" w:hAnsi="Times New Roman" w:cs="Times New Roman"/>
+                <w:sz w:val="20"/>
+                <w:szCs w:val="20"/>
+              </w:rPr>
+            </w:pPr>
+            <w:r>
+              <w:rPr>
+                <w:rFonts w:ascii="Times New Roman" w:hAnsi="Times New Roman" w:cs="Times New Roman"/>
+                <w:sz w:val="20"/>
+                <w:szCs w:val="20"/>
+              </w:rPr>
+              <w:t>Piece_Location_Test(spots_Dict)</w:t>
             </w:r>
           </w:p>
           <w:p>
@@ -15423,77 +13614,21 @@
                 <w:szCs w:val="20"/>
               </w:rPr>
             </w:pPr>
-            <w:proofErr w:type="spellStart"/>
-            <w:r>
-              <w:rPr>
-                <w:rFonts w:ascii="Times New Roman" w:hAnsi="Times New Roman" w:cs="Times New Roman"/>
-                <w:sz w:val="20"/>
-                <w:szCs w:val="20"/>
-              </w:rPr>
-              <w:t>Piece_</w:t>
-            </w:r>
-            <w:proofErr w:type="gramStart"/>
-            <w:r>
-              <w:rPr>
-                <w:rFonts w:ascii="Times New Roman" w:hAnsi="Times New Roman" w:cs="Times New Roman"/>
-                <w:sz w:val="20"/>
-                <w:szCs w:val="20"/>
-              </w:rPr>
-              <w:t>Location</w:t>
-            </w:r>
-            <w:proofErr w:type="spellEnd"/>
-            <w:r>
-              <w:rPr>
-                <w:rFonts w:ascii="Times New Roman" w:hAnsi="Times New Roman" w:cs="Times New Roman"/>
-                <w:sz w:val="20"/>
-                <w:szCs w:val="20"/>
-              </w:rPr>
-              <w:t>(</w:t>
-            </w:r>
-            <w:proofErr w:type="gramEnd"/>
-            <w:r>
-              <w:rPr>
-                <w:rFonts w:ascii="Times New Roman" w:hAnsi="Times New Roman" w:cs="Times New Roman"/>
-                <w:sz w:val="20"/>
-                <w:szCs w:val="20"/>
-              </w:rPr>
-              <w:t xml:space="preserve">) returns true is the x and y values input are in the range of an item in </w:t>
-            </w:r>
-            <w:proofErr w:type="spellStart"/>
-            <w:r>
-              <w:rPr>
-                <w:rFonts w:ascii="Times New Roman" w:hAnsi="Times New Roman" w:cs="Times New Roman"/>
-                <w:sz w:val="20"/>
-                <w:szCs w:val="20"/>
-              </w:rPr>
-              <w:t>spots_Dict</w:t>
-            </w:r>
-            <w:proofErr w:type="spellEnd"/>
-            <w:r>
-              <w:rPr>
-                <w:rFonts w:ascii="Times New Roman" w:hAnsi="Times New Roman" w:cs="Times New Roman"/>
-                <w:sz w:val="20"/>
-                <w:szCs w:val="20"/>
-              </w:rPr>
-              <w:t xml:space="preserve">. </w:t>
-            </w:r>
-            <w:proofErr w:type="spellStart"/>
-            <w:r>
-              <w:rPr>
-                <w:rFonts w:ascii="Times New Roman" w:hAnsi="Times New Roman" w:cs="Times New Roman"/>
-                <w:sz w:val="20"/>
-                <w:szCs w:val="20"/>
-              </w:rPr>
-              <w:t>Piece_Location_Test</w:t>
-            </w:r>
-            <w:proofErr w:type="spellEnd"/>
-            <w:r>
-              <w:rPr>
-                <w:rFonts w:ascii="Times New Roman" w:hAnsi="Times New Roman" w:cs="Times New Roman"/>
-                <w:sz w:val="20"/>
-                <w:szCs w:val="20"/>
-              </w:rPr>
-              <w:t>()</w:t>
+            <w:r>
+              <w:rPr>
+                <w:rFonts w:ascii="Times New Roman" w:hAnsi="Times New Roman" w:cs="Times New Roman"/>
+                <w:sz w:val="20"/>
+                <w:szCs w:val="20"/>
+              </w:rPr>
+              <w:t xml:space="preserve">Piece_Location() returns true is the x and y values input are in the range of an item in spots_Dict. </w:t>
+            </w:r>
+            <w:r>
+              <w:rPr>
+                <w:rFonts w:ascii="Times New Roman" w:hAnsi="Times New Roman" w:cs="Times New Roman"/>
+                <w:sz w:val="20"/>
+                <w:szCs w:val="20"/>
+              </w:rPr>
+              <w:t>Piece_Location_Test()</w:t>
             </w:r>
             <w:r>
               <w:rPr>
@@ -15564,8 +13699,6 @@
               </w:rPr>
               <w:t>Ruby Rios</w:t>
             </w:r>
-            <w:bookmarkStart w:id="0" w:name="_GoBack"/>
-            <w:bookmarkEnd w:id="0"/>
           </w:p>
         </w:tc>
       </w:tr>
@@ -15646,25 +13779,7 @@
                 <w:sz w:val="20"/>
                 <w:szCs w:val="20"/>
               </w:rPr>
-              <w:t xml:space="preserve">def </w:t>
-            </w:r>
-            <w:proofErr w:type="spellStart"/>
-            <w:r>
-              <w:rPr>
-                <w:rFonts w:ascii="Times New Roman" w:hAnsi="Times New Roman" w:cs="Times New Roman"/>
-                <w:sz w:val="20"/>
-                <w:szCs w:val="20"/>
-              </w:rPr>
-              <w:t>CheckTurnTest</w:t>
-            </w:r>
-            <w:proofErr w:type="spellEnd"/>
-            <w:r>
-              <w:rPr>
-                <w:rFonts w:ascii="Times New Roman" w:hAnsi="Times New Roman" w:cs="Times New Roman"/>
-                <w:sz w:val="20"/>
-                <w:szCs w:val="20"/>
-              </w:rPr>
-              <w:t xml:space="preserve"> (turn)</w:t>
+              <w:t>def CheckTurnTest (turn)</w:t>
             </w:r>
           </w:p>
           <w:p>
@@ -15695,25 +13810,7 @@
                 <w:sz w:val="20"/>
                 <w:szCs w:val="20"/>
               </w:rPr>
-              <w:t xml:space="preserve">def </w:t>
-            </w:r>
-            <w:proofErr w:type="spellStart"/>
-            <w:r>
-              <w:rPr>
-                <w:rFonts w:ascii="Times New Roman" w:hAnsi="Times New Roman" w:cs="Times New Roman"/>
-                <w:sz w:val="20"/>
-                <w:szCs w:val="20"/>
-              </w:rPr>
-              <w:t>CheckTurnTest</w:t>
-            </w:r>
-            <w:proofErr w:type="spellEnd"/>
-            <w:r>
-              <w:rPr>
-                <w:rFonts w:ascii="Times New Roman" w:hAnsi="Times New Roman" w:cs="Times New Roman"/>
-                <w:sz w:val="20"/>
-                <w:szCs w:val="20"/>
-              </w:rPr>
-              <w:t xml:space="preserve"> (turn)</w:t>
+              <w:t>def CheckTurnTest (turn)</w:t>
             </w:r>
             <w:r>
               <w:rPr>
@@ -15872,25 +13969,7 @@
                 <w:sz w:val="20"/>
                 <w:szCs w:val="20"/>
               </w:rPr>
-              <w:t xml:space="preserve">def </w:t>
-            </w:r>
-            <w:proofErr w:type="spellStart"/>
-            <w:r>
-              <w:rPr>
-                <w:rFonts w:ascii="Times New Roman" w:hAnsi="Times New Roman" w:cs="Times New Roman"/>
-                <w:sz w:val="20"/>
-                <w:szCs w:val="20"/>
-              </w:rPr>
-              <w:t>CheckTurnTest</w:t>
-            </w:r>
-            <w:proofErr w:type="spellEnd"/>
-            <w:r>
-              <w:rPr>
-                <w:rFonts w:ascii="Times New Roman" w:hAnsi="Times New Roman" w:cs="Times New Roman"/>
-                <w:sz w:val="20"/>
-                <w:szCs w:val="20"/>
-              </w:rPr>
-              <w:t xml:space="preserve"> (turn)</w:t>
+              <w:t>def CheckTurnTest (turn)</w:t>
             </w:r>
           </w:p>
           <w:p>
@@ -15921,25 +14000,7 @@
                 <w:sz w:val="20"/>
                 <w:szCs w:val="20"/>
               </w:rPr>
-              <w:t xml:space="preserve">def </w:t>
-            </w:r>
-            <w:proofErr w:type="spellStart"/>
-            <w:r>
-              <w:rPr>
-                <w:rFonts w:ascii="Times New Roman" w:hAnsi="Times New Roman" w:cs="Times New Roman"/>
-                <w:sz w:val="20"/>
-                <w:szCs w:val="20"/>
-              </w:rPr>
-              <w:t>CheckTurnTest</w:t>
-            </w:r>
-            <w:proofErr w:type="spellEnd"/>
-            <w:r>
-              <w:rPr>
-                <w:rFonts w:ascii="Times New Roman" w:hAnsi="Times New Roman" w:cs="Times New Roman"/>
-                <w:sz w:val="20"/>
-                <w:szCs w:val="20"/>
-              </w:rPr>
-              <w:t xml:space="preserve"> (turn)</w:t>
+              <w:t>def CheckTurnTest (turn)</w:t>
             </w:r>
             <w:r>
               <w:rPr>
@@ -16090,25 +14151,7 @@
                 <w:sz w:val="20"/>
                 <w:szCs w:val="20"/>
               </w:rPr>
-              <w:t xml:space="preserve">def </w:t>
-            </w:r>
-            <w:proofErr w:type="spellStart"/>
-            <w:r>
-              <w:rPr>
-                <w:rFonts w:ascii="Times New Roman" w:hAnsi="Times New Roman" w:cs="Times New Roman"/>
-                <w:sz w:val="20"/>
-                <w:szCs w:val="20"/>
-              </w:rPr>
-              <w:t>CheckTurnTest</w:t>
-            </w:r>
-            <w:proofErr w:type="spellEnd"/>
-            <w:r>
-              <w:rPr>
-                <w:rFonts w:ascii="Times New Roman" w:hAnsi="Times New Roman" w:cs="Times New Roman"/>
-                <w:sz w:val="20"/>
-                <w:szCs w:val="20"/>
-              </w:rPr>
-              <w:t xml:space="preserve"> (turn)</w:t>
+              <w:t>def CheckTurnTest (turn)</w:t>
             </w:r>
           </w:p>
           <w:p>
@@ -16139,25 +14182,7 @@
                 <w:sz w:val="20"/>
                 <w:szCs w:val="20"/>
               </w:rPr>
-              <w:t xml:space="preserve">def </w:t>
-            </w:r>
-            <w:proofErr w:type="spellStart"/>
-            <w:r>
-              <w:rPr>
-                <w:rFonts w:ascii="Times New Roman" w:hAnsi="Times New Roman" w:cs="Times New Roman"/>
-                <w:sz w:val="20"/>
-                <w:szCs w:val="20"/>
-              </w:rPr>
-              <w:t>CheckTurnTest</w:t>
-            </w:r>
-            <w:proofErr w:type="spellEnd"/>
-            <w:r>
-              <w:rPr>
-                <w:rFonts w:ascii="Times New Roman" w:hAnsi="Times New Roman" w:cs="Times New Roman"/>
-                <w:sz w:val="20"/>
-                <w:szCs w:val="20"/>
-              </w:rPr>
-              <w:t xml:space="preserve"> (turn)</w:t>
+              <w:t>def CheckTurnTest (turn)</w:t>
             </w:r>
             <w:r>
               <w:rPr>
@@ -16300,25 +14325,7 @@
                 <w:sz w:val="20"/>
                 <w:szCs w:val="20"/>
               </w:rPr>
-              <w:t xml:space="preserve">def </w:t>
-            </w:r>
-            <w:proofErr w:type="spellStart"/>
-            <w:r>
-              <w:rPr>
-                <w:rFonts w:ascii="Times New Roman" w:hAnsi="Times New Roman" w:cs="Times New Roman"/>
-                <w:sz w:val="20"/>
-                <w:szCs w:val="20"/>
-              </w:rPr>
-              <w:t>CheckTurnTest</w:t>
-            </w:r>
-            <w:proofErr w:type="spellEnd"/>
-            <w:r>
-              <w:rPr>
-                <w:rFonts w:ascii="Times New Roman" w:hAnsi="Times New Roman" w:cs="Times New Roman"/>
-                <w:sz w:val="20"/>
-                <w:szCs w:val="20"/>
-              </w:rPr>
-              <w:t xml:space="preserve"> (turn)</w:t>
+              <w:t>def CheckTurnTest (turn)</w:t>
             </w:r>
           </w:p>
           <w:p>
@@ -16349,25 +14356,7 @@
                 <w:sz w:val="20"/>
                 <w:szCs w:val="20"/>
               </w:rPr>
-              <w:t xml:space="preserve">def </w:t>
-            </w:r>
-            <w:proofErr w:type="spellStart"/>
-            <w:r>
-              <w:rPr>
-                <w:rFonts w:ascii="Times New Roman" w:hAnsi="Times New Roman" w:cs="Times New Roman"/>
-                <w:sz w:val="20"/>
-                <w:szCs w:val="20"/>
-              </w:rPr>
-              <w:t>CheckTurnTest</w:t>
-            </w:r>
-            <w:proofErr w:type="spellEnd"/>
-            <w:r>
-              <w:rPr>
-                <w:rFonts w:ascii="Times New Roman" w:hAnsi="Times New Roman" w:cs="Times New Roman"/>
-                <w:sz w:val="20"/>
-                <w:szCs w:val="20"/>
-              </w:rPr>
-              <w:t xml:space="preserve"> (turn)</w:t>
+              <w:t>def CheckTurnTest (turn)</w:t>
             </w:r>
             <w:r>
               <w:rPr>
@@ -16782,23 +14771,13 @@
                 <w:szCs w:val="20"/>
               </w:rPr>
             </w:pPr>
-            <w:proofErr w:type="gramStart"/>
-            <w:r>
-              <w:rPr>
-                <w:rFonts w:ascii="Times New Roman" w:hAnsi="Times New Roman" w:cs="Times New Roman"/>
-                <w:sz w:val="20"/>
-                <w:szCs w:val="20"/>
-              </w:rPr>
-              <w:t>print(</w:t>
-            </w:r>
-            <w:proofErr w:type="gramEnd"/>
-            <w:r>
-              <w:rPr>
-                <w:rFonts w:ascii="Times New Roman" w:hAnsi="Times New Roman" w:cs="Times New Roman"/>
-                <w:sz w:val="20"/>
-                <w:szCs w:val="20"/>
-              </w:rPr>
-              <w:t xml:space="preserve">“Board </w:t>
+            <w:r>
+              <w:rPr>
+                <w:rFonts w:ascii="Times New Roman" w:hAnsi="Times New Roman" w:cs="Times New Roman"/>
+                <w:sz w:val="20"/>
+                <w:szCs w:val="20"/>
+              </w:rPr>
+              <w:t xml:space="preserve">print(“Board </w:t>
             </w:r>
             <w:r>
               <w:rPr>
@@ -16985,25 +14964,7 @@
                 <w:szCs w:val="20"/>
               </w:rPr>
               <w:lastRenderedPageBreak/>
-              <w:t xml:space="preserve">Joshua </w:t>
-            </w:r>
-            <w:proofErr w:type="spellStart"/>
-            <w:r>
-              <w:rPr>
-                <w:rFonts w:ascii="Times New Roman" w:hAnsi="Times New Roman" w:cs="Times New Roman"/>
-                <w:sz w:val="20"/>
-                <w:szCs w:val="20"/>
-              </w:rPr>
-              <w:t>Koni</w:t>
-            </w:r>
-            <w:proofErr w:type="spellEnd"/>
-            <w:r>
-              <w:rPr>
-                <w:rFonts w:ascii="Times New Roman" w:hAnsi="Times New Roman" w:cs="Times New Roman"/>
-                <w:sz w:val="20"/>
-                <w:szCs w:val="20"/>
-              </w:rPr>
-              <w:t>, Ruby Rios</w:t>
+              <w:t>Joshua Koni, Ruby Rios</w:t>
             </w:r>
           </w:p>
         </w:tc>
@@ -17074,23 +15035,13 @@
                 <w:szCs w:val="20"/>
               </w:rPr>
             </w:pPr>
-            <w:proofErr w:type="gramStart"/>
-            <w:r>
-              <w:rPr>
-                <w:rFonts w:ascii="Times New Roman" w:hAnsi="Times New Roman" w:cs="Times New Roman"/>
-                <w:sz w:val="20"/>
-                <w:szCs w:val="20"/>
-              </w:rPr>
-              <w:t>print(</w:t>
-            </w:r>
-            <w:proofErr w:type="gramEnd"/>
-            <w:r>
-              <w:rPr>
-                <w:rFonts w:ascii="Times New Roman" w:hAnsi="Times New Roman" w:cs="Times New Roman"/>
-                <w:sz w:val="20"/>
-                <w:szCs w:val="20"/>
-              </w:rPr>
-              <w:t>"Piece has already been placed!")</w:t>
+            <w:r>
+              <w:rPr>
+                <w:rFonts w:ascii="Times New Roman" w:hAnsi="Times New Roman" w:cs="Times New Roman"/>
+                <w:sz w:val="20"/>
+                <w:szCs w:val="20"/>
+              </w:rPr>
+              <w:t>print("Piece has already been placed!")</w:t>
             </w:r>
           </w:p>
           <w:p>
@@ -17163,53 +15114,7 @@
                 <w:sz w:val="20"/>
                 <w:szCs w:val="20"/>
               </w:rPr>
-              <w:t xml:space="preserve">x, y, </w:t>
-            </w:r>
-            <w:proofErr w:type="spellStart"/>
-            <w:proofErr w:type="gramStart"/>
-            <w:r>
-              <w:rPr>
-                <w:rFonts w:ascii="Times New Roman" w:hAnsi="Times New Roman" w:cs="Times New Roman"/>
-                <w:sz w:val="20"/>
-                <w:szCs w:val="20"/>
-              </w:rPr>
-              <w:t>i</w:t>
-            </w:r>
-            <w:proofErr w:type="spellEnd"/>
-            <w:r>
-              <w:rPr>
-                <w:rFonts w:ascii="Times New Roman" w:hAnsi="Times New Roman" w:cs="Times New Roman"/>
-                <w:sz w:val="20"/>
-                <w:szCs w:val="20"/>
-              </w:rPr>
-              <w:t>[</w:t>
-            </w:r>
-            <w:proofErr w:type="gramEnd"/>
-            <w:r>
-              <w:rPr>
-                <w:rFonts w:ascii="Times New Roman" w:hAnsi="Times New Roman" w:cs="Times New Roman"/>
-                <w:sz w:val="20"/>
-                <w:szCs w:val="20"/>
-              </w:rPr>
-              <w:t xml:space="preserve">0], </w:t>
-            </w:r>
-            <w:proofErr w:type="spellStart"/>
-            <w:r>
-              <w:rPr>
-                <w:rFonts w:ascii="Times New Roman" w:hAnsi="Times New Roman" w:cs="Times New Roman"/>
-                <w:sz w:val="20"/>
-                <w:szCs w:val="20"/>
-              </w:rPr>
-              <w:t>i</w:t>
-            </w:r>
-            <w:proofErr w:type="spellEnd"/>
-            <w:r>
-              <w:rPr>
-                <w:rFonts w:ascii="Times New Roman" w:hAnsi="Times New Roman" w:cs="Times New Roman"/>
-                <w:sz w:val="20"/>
-                <w:szCs w:val="20"/>
-              </w:rPr>
-              <w:t>[1]</w:t>
+              <w:t>x, y, i[0], i[1]</w:t>
             </w:r>
           </w:p>
           <w:p>
@@ -17277,53 +15182,7 @@
                 <w:sz w:val="20"/>
                 <w:szCs w:val="20"/>
               </w:rPr>
-              <w:t xml:space="preserve">x, y, </w:t>
-            </w:r>
-            <w:proofErr w:type="spellStart"/>
-            <w:proofErr w:type="gramStart"/>
-            <w:r>
-              <w:rPr>
-                <w:rFonts w:ascii="Times New Roman" w:hAnsi="Times New Roman" w:cs="Times New Roman"/>
-                <w:sz w:val="20"/>
-                <w:szCs w:val="20"/>
-              </w:rPr>
-              <w:t>i</w:t>
-            </w:r>
-            <w:proofErr w:type="spellEnd"/>
-            <w:r>
-              <w:rPr>
-                <w:rFonts w:ascii="Times New Roman" w:hAnsi="Times New Roman" w:cs="Times New Roman"/>
-                <w:sz w:val="20"/>
-                <w:szCs w:val="20"/>
-              </w:rPr>
-              <w:t>[</w:t>
-            </w:r>
-            <w:proofErr w:type="gramEnd"/>
-            <w:r>
-              <w:rPr>
-                <w:rFonts w:ascii="Times New Roman" w:hAnsi="Times New Roman" w:cs="Times New Roman"/>
-                <w:sz w:val="20"/>
-                <w:szCs w:val="20"/>
-              </w:rPr>
-              <w:t xml:space="preserve">0], </w:t>
-            </w:r>
-            <w:proofErr w:type="spellStart"/>
-            <w:r>
-              <w:rPr>
-                <w:rFonts w:ascii="Times New Roman" w:hAnsi="Times New Roman" w:cs="Times New Roman"/>
-                <w:sz w:val="20"/>
-                <w:szCs w:val="20"/>
-              </w:rPr>
-              <w:t>i</w:t>
-            </w:r>
-            <w:proofErr w:type="spellEnd"/>
-            <w:r>
-              <w:rPr>
-                <w:rFonts w:ascii="Times New Roman" w:hAnsi="Times New Roman" w:cs="Times New Roman"/>
-                <w:sz w:val="20"/>
-                <w:szCs w:val="20"/>
-              </w:rPr>
-              <w:t>[1]</w:t>
+              <w:t>x, y, i[0], i[1]</w:t>
             </w:r>
           </w:p>
           <w:p>
@@ -18691,39 +16550,7 @@
                 <w:rFonts w:ascii="Times New Roman" w:hAnsi="Times New Roman" w:cs="Times New Roman"/>
                 <w:sz w:val="21"/>
               </w:rPr>
-              <w:t xml:space="preserve">Further discussion about project requirements, </w:t>
-            </w:r>
-            <w:proofErr w:type="spellStart"/>
-            <w:r>
-              <w:rPr>
-                <w:rFonts w:ascii="Times New Roman" w:hAnsi="Times New Roman" w:cs="Times New Roman"/>
-                <w:sz w:val="21"/>
-              </w:rPr>
-              <w:t>pygame</w:t>
-            </w:r>
-            <w:proofErr w:type="spellEnd"/>
-            <w:r>
-              <w:rPr>
-                <w:rFonts w:ascii="Times New Roman" w:hAnsi="Times New Roman" w:cs="Times New Roman"/>
-                <w:sz w:val="21"/>
-              </w:rPr>
-              <w:t xml:space="preserve"> and </w:t>
-            </w:r>
-            <w:proofErr w:type="spellStart"/>
-            <w:r>
-              <w:rPr>
-                <w:rFonts w:ascii="Times New Roman" w:hAnsi="Times New Roman" w:cs="Times New Roman"/>
-                <w:sz w:val="21"/>
-              </w:rPr>
-              <w:t>pytest</w:t>
-            </w:r>
-            <w:proofErr w:type="spellEnd"/>
-            <w:r>
-              <w:rPr>
-                <w:rFonts w:ascii="Times New Roman" w:hAnsi="Times New Roman" w:cs="Times New Roman"/>
-                <w:sz w:val="21"/>
-              </w:rPr>
-              <w:t xml:space="preserve"> discussions</w:t>
+              <w:t>Further discussion about project requirements, pygame and pytest discussions</w:t>
             </w:r>
           </w:p>
         </w:tc>
@@ -19167,49 +16994,8 @@
                 <w:rFonts w:ascii="Times New Roman" w:hAnsi="Times New Roman" w:cs="Times New Roman"/>
                 <w:sz w:val="21"/>
               </w:rPr>
-              <w:t xml:space="preserve">Joshua </w:t>
-            </w:r>
-            <w:proofErr w:type="spellStart"/>
-            <w:r>
-              <w:rPr>
-                <w:rFonts w:ascii="Times New Roman" w:hAnsi="Times New Roman" w:cs="Times New Roman"/>
-                <w:sz w:val="21"/>
-              </w:rPr>
-              <w:t>Koni</w:t>
-            </w:r>
-            <w:proofErr w:type="spellEnd"/>
-            <w:r>
-              <w:rPr>
-                <w:rFonts w:ascii="Times New Roman" w:hAnsi="Times New Roman" w:cs="Times New Roman"/>
-                <w:sz w:val="21"/>
-              </w:rPr>
-              <w:t xml:space="preserve">, Elizabeth </w:t>
-            </w:r>
-            <w:proofErr w:type="spellStart"/>
-            <w:r>
-              <w:rPr>
-                <w:rFonts w:ascii="Times New Roman" w:hAnsi="Times New Roman" w:cs="Times New Roman"/>
-                <w:sz w:val="21"/>
-              </w:rPr>
-              <w:t>Nastoff</w:t>
-            </w:r>
-            <w:proofErr w:type="spellEnd"/>
-            <w:r>
-              <w:rPr>
-                <w:rFonts w:ascii="Times New Roman" w:hAnsi="Times New Roman" w:cs="Times New Roman"/>
-                <w:sz w:val="21"/>
-              </w:rPr>
-              <w:t xml:space="preserve">, Ruby Rios, Marley </w:t>
-            </w:r>
-            <w:proofErr w:type="spellStart"/>
-            <w:r>
-              <w:rPr>
-                <w:rFonts w:ascii="Times New Roman" w:hAnsi="Times New Roman" w:cs="Times New Roman"/>
-                <w:sz w:val="21"/>
-              </w:rPr>
-              <w:t>Symmonds</w:t>
-            </w:r>
-            <w:proofErr w:type="spellEnd"/>
+              <w:t>Joshua Koni, Elizabeth Nastoff, Ruby Rios, Marley Symmonds</w:t>
+            </w:r>
           </w:p>
         </w:tc>
         <w:tc>
@@ -19361,33 +17147,8 @@
                 <w:rFonts w:ascii="Times New Roman" w:hAnsi="Times New Roman" w:cs="Times New Roman"/>
                 <w:sz w:val="21"/>
               </w:rPr>
-              <w:t xml:space="preserve">Elizabeth </w:t>
-            </w:r>
-            <w:proofErr w:type="spellStart"/>
-            <w:r>
-              <w:rPr>
-                <w:rFonts w:ascii="Times New Roman" w:hAnsi="Times New Roman" w:cs="Times New Roman"/>
-                <w:sz w:val="21"/>
-              </w:rPr>
-              <w:t>Nastoff</w:t>
-            </w:r>
-            <w:proofErr w:type="spellEnd"/>
-            <w:r>
-              <w:rPr>
-                <w:rFonts w:ascii="Times New Roman" w:hAnsi="Times New Roman" w:cs="Times New Roman"/>
-                <w:sz w:val="21"/>
-              </w:rPr>
-              <w:t xml:space="preserve">, Ruby Rios, Marley </w:t>
-            </w:r>
-            <w:proofErr w:type="spellStart"/>
-            <w:r>
-              <w:rPr>
-                <w:rFonts w:ascii="Times New Roman" w:hAnsi="Times New Roman" w:cs="Times New Roman"/>
-                <w:sz w:val="21"/>
-              </w:rPr>
-              <w:t>Symmonds</w:t>
-            </w:r>
-            <w:proofErr w:type="spellEnd"/>
+              <w:t>Elizabeth Nastoff, Ruby Rios, Marley Symmonds</w:t>
+            </w:r>
           </w:p>
         </w:tc>
         <w:tc>
@@ -19531,49 +17292,8 @@
                 <w:rFonts w:ascii="Times New Roman" w:hAnsi="Times New Roman" w:cs="Times New Roman"/>
                 <w:sz w:val="21"/>
               </w:rPr>
-              <w:t xml:space="preserve">Joshua </w:t>
-            </w:r>
-            <w:proofErr w:type="spellStart"/>
-            <w:r>
-              <w:rPr>
-                <w:rFonts w:ascii="Times New Roman" w:hAnsi="Times New Roman" w:cs="Times New Roman"/>
-                <w:sz w:val="21"/>
-              </w:rPr>
-              <w:t>Koni</w:t>
-            </w:r>
-            <w:proofErr w:type="spellEnd"/>
-            <w:r>
-              <w:rPr>
-                <w:rFonts w:ascii="Times New Roman" w:hAnsi="Times New Roman" w:cs="Times New Roman"/>
-                <w:sz w:val="21"/>
-              </w:rPr>
-              <w:t xml:space="preserve">, Elizabeth </w:t>
-            </w:r>
-            <w:proofErr w:type="spellStart"/>
-            <w:r>
-              <w:rPr>
-                <w:rFonts w:ascii="Times New Roman" w:hAnsi="Times New Roman" w:cs="Times New Roman"/>
-                <w:sz w:val="21"/>
-              </w:rPr>
-              <w:t>Nastoff</w:t>
-            </w:r>
-            <w:proofErr w:type="spellEnd"/>
-            <w:r>
-              <w:rPr>
-                <w:rFonts w:ascii="Times New Roman" w:hAnsi="Times New Roman" w:cs="Times New Roman"/>
-                <w:sz w:val="21"/>
-              </w:rPr>
-              <w:t xml:space="preserve">, Ruby Rios, Marley </w:t>
-            </w:r>
-            <w:proofErr w:type="spellStart"/>
-            <w:r>
-              <w:rPr>
-                <w:rFonts w:ascii="Times New Roman" w:hAnsi="Times New Roman" w:cs="Times New Roman"/>
-                <w:sz w:val="21"/>
-              </w:rPr>
-              <w:t>Symmonds</w:t>
-            </w:r>
-            <w:proofErr w:type="spellEnd"/>
+              <w:t>Joshua Koni, Elizabeth Nastoff, Ruby Rios, Marley Symmonds</w:t>
+            </w:r>
           </w:p>
         </w:tc>
         <w:tc>
@@ -19724,49 +17444,8 @@
                 <w:rFonts w:ascii="Times New Roman" w:hAnsi="Times New Roman" w:cs="Times New Roman"/>
                 <w:sz w:val="21"/>
               </w:rPr>
-              <w:t xml:space="preserve">Joshua </w:t>
-            </w:r>
-            <w:proofErr w:type="spellStart"/>
-            <w:r>
-              <w:rPr>
-                <w:rFonts w:ascii="Times New Roman" w:hAnsi="Times New Roman" w:cs="Times New Roman"/>
-                <w:sz w:val="21"/>
-              </w:rPr>
-              <w:t>Koni</w:t>
-            </w:r>
-            <w:proofErr w:type="spellEnd"/>
-            <w:r>
-              <w:rPr>
-                <w:rFonts w:ascii="Times New Roman" w:hAnsi="Times New Roman" w:cs="Times New Roman"/>
-                <w:sz w:val="21"/>
-              </w:rPr>
-              <w:t xml:space="preserve">, Elizabeth </w:t>
-            </w:r>
-            <w:proofErr w:type="spellStart"/>
-            <w:r>
-              <w:rPr>
-                <w:rFonts w:ascii="Times New Roman" w:hAnsi="Times New Roman" w:cs="Times New Roman"/>
-                <w:sz w:val="21"/>
-              </w:rPr>
-              <w:t>Nastoff</w:t>
-            </w:r>
-            <w:proofErr w:type="spellEnd"/>
-            <w:r>
-              <w:rPr>
-                <w:rFonts w:ascii="Times New Roman" w:hAnsi="Times New Roman" w:cs="Times New Roman"/>
-                <w:sz w:val="21"/>
-              </w:rPr>
-              <w:t xml:space="preserve">, Ruby Rios, Marley </w:t>
-            </w:r>
-            <w:proofErr w:type="spellStart"/>
-            <w:r>
-              <w:rPr>
-                <w:rFonts w:ascii="Times New Roman" w:hAnsi="Times New Roman" w:cs="Times New Roman"/>
-                <w:sz w:val="21"/>
-              </w:rPr>
-              <w:t>Symmonds</w:t>
-            </w:r>
-            <w:proofErr w:type="spellEnd"/>
+              <w:t>Joshua Koni, Elizabeth Nastoff, Ruby Rios, Marley Symmonds</w:t>
+            </w:r>
           </w:p>
         </w:tc>
         <w:tc>
@@ -19947,33 +17626,8 @@
                 <w:rFonts w:ascii="Times New Roman" w:hAnsi="Times New Roman" w:cs="Times New Roman"/>
                 <w:sz w:val="21"/>
               </w:rPr>
-              <w:t xml:space="preserve">Elizabeth </w:t>
-            </w:r>
-            <w:proofErr w:type="spellStart"/>
-            <w:r>
-              <w:rPr>
-                <w:rFonts w:ascii="Times New Roman" w:hAnsi="Times New Roman" w:cs="Times New Roman"/>
-                <w:sz w:val="21"/>
-              </w:rPr>
-              <w:t>Nastoff</w:t>
-            </w:r>
-            <w:proofErr w:type="spellEnd"/>
-            <w:r>
-              <w:rPr>
-                <w:rFonts w:ascii="Times New Roman" w:hAnsi="Times New Roman" w:cs="Times New Roman"/>
-                <w:sz w:val="21"/>
-              </w:rPr>
-              <w:t xml:space="preserve">, Marley </w:t>
-            </w:r>
-            <w:proofErr w:type="spellStart"/>
-            <w:r>
-              <w:rPr>
-                <w:rFonts w:ascii="Times New Roman" w:hAnsi="Times New Roman" w:cs="Times New Roman"/>
-                <w:sz w:val="21"/>
-              </w:rPr>
-              <w:t>Symmonds</w:t>
-            </w:r>
-            <w:proofErr w:type="spellEnd"/>
+              <w:t>Elizabeth Nastoff, Marley Symmonds</w:t>
+            </w:r>
           </w:p>
         </w:tc>
         <w:tc>
@@ -20109,33 +17763,8 @@
                 <w:rFonts w:ascii="Times New Roman" w:hAnsi="Times New Roman" w:cs="Times New Roman"/>
                 <w:sz w:val="21"/>
               </w:rPr>
-              <w:t xml:space="preserve">Joshua </w:t>
-            </w:r>
-            <w:proofErr w:type="spellStart"/>
-            <w:r>
-              <w:rPr>
-                <w:rFonts w:ascii="Times New Roman" w:hAnsi="Times New Roman" w:cs="Times New Roman"/>
-                <w:sz w:val="21"/>
-              </w:rPr>
-              <w:t>Koni</w:t>
-            </w:r>
-            <w:proofErr w:type="spellEnd"/>
-            <w:r>
-              <w:rPr>
-                <w:rFonts w:ascii="Times New Roman" w:hAnsi="Times New Roman" w:cs="Times New Roman"/>
-                <w:sz w:val="21"/>
-              </w:rPr>
-              <w:t xml:space="preserve">, Ruby Rios, Marley </w:t>
-            </w:r>
-            <w:proofErr w:type="spellStart"/>
-            <w:r>
-              <w:rPr>
-                <w:rFonts w:ascii="Times New Roman" w:hAnsi="Times New Roman" w:cs="Times New Roman"/>
-                <w:sz w:val="21"/>
-              </w:rPr>
-              <w:t>Symmonds</w:t>
-            </w:r>
-            <w:proofErr w:type="spellEnd"/>
+              <w:t>Joshua Koni, Ruby Rios, Marley Symmonds</w:t>
+            </w:r>
           </w:p>
         </w:tc>
         <w:tc>
@@ -20316,23 +17945,7 @@
                 <w:rFonts w:ascii="Times New Roman" w:hAnsi="Times New Roman" w:cs="Times New Roman"/>
                 <w:sz w:val="21"/>
               </w:rPr>
-              <w:t xml:space="preserve">Joshua </w:t>
-            </w:r>
-            <w:proofErr w:type="spellStart"/>
-            <w:r>
-              <w:rPr>
-                <w:rFonts w:ascii="Times New Roman" w:hAnsi="Times New Roman" w:cs="Times New Roman"/>
-                <w:sz w:val="21"/>
-              </w:rPr>
-              <w:t>Koni</w:t>
-            </w:r>
-            <w:proofErr w:type="spellEnd"/>
-            <w:r>
-              <w:rPr>
-                <w:rFonts w:ascii="Times New Roman" w:hAnsi="Times New Roman" w:cs="Times New Roman"/>
-                <w:sz w:val="21"/>
-              </w:rPr>
-              <w:t>, Ruby Rios</w:t>
+              <w:t>Joshua Koni, Ruby Rios</w:t>
             </w:r>
           </w:p>
           <w:p>
@@ -20467,17 +18080,8 @@
                 <w:rFonts w:ascii="Times New Roman" w:hAnsi="Times New Roman" w:cs="Times New Roman"/>
                 <w:sz w:val="21"/>
               </w:rPr>
-              <w:t xml:space="preserve">11:00 PM </w:t>
-            </w:r>
-            <w:proofErr w:type="gramStart"/>
-            <w:r>
-              <w:rPr>
-                <w:rFonts w:ascii="Times New Roman" w:hAnsi="Times New Roman" w:cs="Times New Roman"/>
-                <w:sz w:val="21"/>
-              </w:rPr>
-              <w:t>- ?</w:t>
-            </w:r>
-            <w:proofErr w:type="gramEnd"/>
+              <w:t>11:00 PM - ?</w:t>
+            </w:r>
           </w:p>
         </w:tc>
         <w:tc>
@@ -20516,49 +18120,8 @@
                 <w:rFonts w:ascii="Times New Roman" w:hAnsi="Times New Roman" w:cs="Times New Roman"/>
                 <w:sz w:val="21"/>
               </w:rPr>
-              <w:t xml:space="preserve">Joshua </w:t>
-            </w:r>
-            <w:proofErr w:type="spellStart"/>
-            <w:r>
-              <w:rPr>
-                <w:rFonts w:ascii="Times New Roman" w:hAnsi="Times New Roman" w:cs="Times New Roman"/>
-                <w:sz w:val="21"/>
-              </w:rPr>
-              <w:t>Koni</w:t>
-            </w:r>
-            <w:proofErr w:type="spellEnd"/>
-            <w:r>
-              <w:rPr>
-                <w:rFonts w:ascii="Times New Roman" w:hAnsi="Times New Roman" w:cs="Times New Roman"/>
-                <w:sz w:val="21"/>
-              </w:rPr>
-              <w:t xml:space="preserve">, Elizabeth </w:t>
-            </w:r>
-            <w:proofErr w:type="spellStart"/>
-            <w:r>
-              <w:rPr>
-                <w:rFonts w:ascii="Times New Roman" w:hAnsi="Times New Roman" w:cs="Times New Roman"/>
-                <w:sz w:val="21"/>
-              </w:rPr>
-              <w:t>Nastoff</w:t>
-            </w:r>
-            <w:proofErr w:type="spellEnd"/>
-            <w:r>
-              <w:rPr>
-                <w:rFonts w:ascii="Times New Roman" w:hAnsi="Times New Roman" w:cs="Times New Roman"/>
-                <w:sz w:val="21"/>
-              </w:rPr>
-              <w:t xml:space="preserve">, Ruby Rios, Marley </w:t>
-            </w:r>
-            <w:proofErr w:type="spellStart"/>
-            <w:r>
-              <w:rPr>
-                <w:rFonts w:ascii="Times New Roman" w:hAnsi="Times New Roman" w:cs="Times New Roman"/>
-                <w:sz w:val="21"/>
-              </w:rPr>
-              <w:t>Symmonds</w:t>
-            </w:r>
-            <w:proofErr w:type="spellEnd"/>
+              <w:t>Joshua Koni, Elizabeth Nastoff, Ruby Rios, Marley Symmonds</w:t>
+            </w:r>
           </w:p>
         </w:tc>
         <w:tc>
@@ -22419,7 +19982,7 @@
     </w:rPrDefault>
     <w:pPrDefault/>
   </w:docDefaults>
-  <w:latentStyles w:defLockedState="0" w:defUIPriority="99" w:defSemiHidden="0" w:defUnhideWhenUsed="0" w:defQFormat="0" w:count="375">
+  <w:latentStyles w:defLockedState="0" w:defUIPriority="99" w:defSemiHidden="0" w:defUnhideWhenUsed="0" w:defQFormat="0" w:count="376">
     <w:lsdException w:name="Normal" w:uiPriority="0" w:qFormat="1"/>
     <w:lsdException w:name="heading 1" w:uiPriority="9" w:qFormat="1"/>
     <w:lsdException w:name="heading 2" w:semiHidden="1" w:uiPriority="9" w:unhideWhenUsed="1" w:qFormat="1"/>
@@ -22525,7 +20088,6 @@
     <w:lsdException w:name="HTML Sample" w:semiHidden="1" w:unhideWhenUsed="1"/>
     <w:lsdException w:name="HTML Typewriter" w:semiHidden="1" w:unhideWhenUsed="1"/>
     <w:lsdException w:name="HTML Variable" w:semiHidden="1" w:unhideWhenUsed="1"/>
-    <w:lsdException w:name="Normal Table" w:semiHidden="1" w:unhideWhenUsed="1"/>
     <w:lsdException w:name="annotation subject" w:semiHidden="1" w:unhideWhenUsed="1"/>
     <w:lsdException w:name="No List" w:semiHidden="1" w:unhideWhenUsed="1"/>
     <w:lsdException w:name="Outline List 1" w:semiHidden="1" w:unhideWhenUsed="1"/>
@@ -22572,10 +20134,8 @@
     <w:lsdException w:name="Table Subtle 2" w:semiHidden="1" w:unhideWhenUsed="1"/>
     <w:lsdException w:name="Table Web 1" w:semiHidden="1" w:unhideWhenUsed="1"/>
     <w:lsdException w:name="Table Web 2" w:semiHidden="1" w:unhideWhenUsed="1"/>
-    <w:lsdException w:name="Table Web 3" w:semiHidden="1" w:unhideWhenUsed="1"/>
     <w:lsdException w:name="Balloon Text" w:semiHidden="1" w:unhideWhenUsed="1"/>
     <w:lsdException w:name="Table Grid" w:uiPriority="39"/>
-    <w:lsdException w:name="Table Theme" w:semiHidden="1" w:unhideWhenUsed="1"/>
     <w:lsdException w:name="Placeholder Text" w:semiHidden="1"/>
     <w:lsdException w:name="No Spacing" w:uiPriority="1" w:qFormat="1"/>
     <w:lsdException w:name="Light Shading" w:uiPriority="60"/>
@@ -22795,6 +20355,7 @@
     <w:lsdException w:name="Smart Hyperlink" w:semiHidden="1" w:unhideWhenUsed="1"/>
     <w:lsdException w:name="Hashtag" w:semiHidden="1" w:unhideWhenUsed="1"/>
     <w:lsdException w:name="Unresolved Mention" w:semiHidden="1" w:unhideWhenUsed="1"/>
+    <w:lsdException w:name="Smart Link" w:semiHidden="1" w:unhideWhenUsed="1"/>
   </w:latentStyles>
   <w:style w:type="paragraph" w:default="1" w:styleId="Normal">
     <w:name w:val="Normal"/>

</xml_diff>